<commit_message>
Adding certifications and talks
</commit_message>
<xml_diff>
--- a/2025/Manuel_Pasieka.docx
+++ b/2025/Manuel_Pasieka.docx
@@ -264,23 +264,8 @@
         <w:rPr>
           <w:rFonts w:ascii="Times New Roman" w:eastAsia="Times New Roman" w:hAnsi="Times New Roman" w:cs="Times New Roman"/>
         </w:rPr>
-        <w:t xml:space="preserve"> Python, C, R, </w:t>
-      </w:r>
-      <w:proofErr w:type="spellStart"/>
-      <w:r>
-        <w:rPr>
-          <w:rFonts w:ascii="Times New Roman" w:eastAsia="Times New Roman" w:hAnsi="Times New Roman" w:cs="Times New Roman"/>
-        </w:rPr>
-        <w:t>Matlab</w:t>
-      </w:r>
-      <w:proofErr w:type="spellEnd"/>
-      <w:r>
-        <w:rPr>
-          <w:rFonts w:ascii="Times New Roman" w:eastAsia="Times New Roman" w:hAnsi="Times New Roman" w:cs="Times New Roman"/>
-        </w:rPr>
-        <w:t xml:space="preserve">, </w:t>
-      </w:r>
-      <w:proofErr w:type="spellStart"/>
+        <w:t xml:space="preserve"> Python, C, R, Matlab, </w:t>
+      </w:r>
       <w:r>
         <w:rPr>
           <w:rFonts w:ascii="Times New Roman" w:hAnsi="Times New Roman" w:cs="Times New Roman"/>
@@ -297,7 +282,38 @@
         </w:rPr>
         <w:t>Rust</w:t>
       </w:r>
-      <w:proofErr w:type="spellEnd"/>
+      <w:r>
+        <w:rPr>
+          <w:rFonts w:ascii="Times New Roman" w:eastAsia="Times New Roman" w:hAnsi="Times New Roman" w:cs="Times New Roman"/>
+        </w:rPr>
+        <w:t xml:space="preserve">, </w:t>
+      </w:r>
+      <w:r>
+        <w:rPr>
+          <w:rFonts w:ascii="Times New Roman" w:hAnsi="Times New Roman" w:cs="Times New Roman"/>
+          <w:color w:val="202122"/>
+          <w:sz w:val="21"/>
+          <w:szCs w:val="21"/>
+          <w:shd w:val="clear" w:color="auto" w:fill="FFFFFF"/>
+        </w:rPr>
+        <w:t>δ</w:t>
+      </w:r>
+      <w:r>
+        <w:rPr>
+          <w:rFonts w:ascii="Times New Roman" w:hAnsi="Times New Roman" w:cs="Times New Roman"/>
+          <w:color w:val="202122"/>
+          <w:sz w:val="21"/>
+          <w:szCs w:val="21"/>
+          <w:shd w:val="clear" w:color="auto" w:fill="FFFFFF"/>
+        </w:rPr>
+        <w:t>Java</w:t>
+      </w:r>
+      <w:r>
+        <w:rPr>
+          <w:rFonts w:ascii="Times New Roman" w:eastAsia="Times New Roman" w:hAnsi="Times New Roman" w:cs="Times New Roman"/>
+        </w:rPr>
+        <w:t xml:space="preserve"> </w:t>
+      </w:r>
     </w:p>
     <w:p>
       <w:pPr>
@@ -344,47 +360,17 @@
         </w:rPr>
         <w:t>(</w:t>
       </w:r>
-      <w:proofErr w:type="spellStart"/>
-      <w:r>
-        <w:rPr>
-          <w:rFonts w:ascii="Times New Roman" w:eastAsia="Times New Roman" w:hAnsi="Times New Roman" w:cs="Times New Roman"/>
-        </w:rPr>
-        <w:t>Keras</w:t>
-      </w:r>
-      <w:proofErr w:type="spellEnd"/>
-      <w:r>
-        <w:rPr>
-          <w:rFonts w:ascii="Times New Roman" w:eastAsia="Times New Roman" w:hAnsi="Times New Roman" w:cs="Times New Roman"/>
-        </w:rPr>
-        <w:t xml:space="preserve">, </w:t>
-      </w:r>
-      <w:proofErr w:type="spellStart"/>
-      <w:r>
-        <w:rPr>
-          <w:rFonts w:ascii="Times New Roman" w:eastAsia="Times New Roman" w:hAnsi="Times New Roman" w:cs="Times New Roman"/>
-        </w:rPr>
-        <w:t>PyTorch</w:t>
-      </w:r>
-      <w:proofErr w:type="spellEnd"/>
-      <w:r>
-        <w:rPr>
-          <w:rFonts w:ascii="Times New Roman" w:eastAsia="Times New Roman" w:hAnsi="Times New Roman" w:cs="Times New Roman"/>
-        </w:rPr>
-        <w:t xml:space="preserve">), Data Visualization (matplotlib, </w:t>
-      </w:r>
-      <w:proofErr w:type="spellStart"/>
-      <w:r>
-        <w:rPr>
-          <w:rFonts w:ascii="Times New Roman" w:eastAsia="Times New Roman" w:hAnsi="Times New Roman" w:cs="Times New Roman"/>
-        </w:rPr>
-        <w:t>plotly</w:t>
-      </w:r>
-      <w:proofErr w:type="spellEnd"/>
-      <w:r>
-        <w:rPr>
-          <w:rFonts w:ascii="Times New Roman" w:eastAsia="Times New Roman" w:hAnsi="Times New Roman" w:cs="Times New Roman"/>
-        </w:rPr>
-        <w:t>,</w:t>
+      <w:r>
+        <w:rPr>
+          <w:rFonts w:ascii="Times New Roman" w:eastAsia="Times New Roman" w:hAnsi="Times New Roman" w:cs="Times New Roman"/>
+        </w:rPr>
+        <w:t xml:space="preserve">Keras, PyTorch), Data Visualization (matplotlib, </w:t>
+      </w:r>
+      <w:r>
+        <w:rPr>
+          <w:rFonts w:ascii="Times New Roman" w:eastAsia="Times New Roman" w:hAnsi="Times New Roman" w:cs="Times New Roman"/>
+        </w:rPr>
+        <w:t>plotly,</w:t>
       </w:r>
       <w:r>
         <w:rPr>
@@ -402,13 +388,31 @@
         <w:rPr>
           <w:rFonts w:ascii="Times New Roman" w:eastAsia="Times New Roman" w:hAnsi="Times New Roman" w:cs="Times New Roman"/>
         </w:rPr>
+        <w:t xml:space="preserve">Large </w:t>
+      </w:r>
+      <w:r>
+        <w:rPr>
+          <w:rFonts w:ascii="Times New Roman" w:eastAsia="Times New Roman" w:hAnsi="Times New Roman" w:cs="Times New Roman"/>
+        </w:rPr>
         <w:t xml:space="preserve">Language </w:t>
       </w:r>
       <w:r>
         <w:rPr>
           <w:rFonts w:ascii="Times New Roman" w:eastAsia="Times New Roman" w:hAnsi="Times New Roman" w:cs="Times New Roman"/>
         </w:rPr>
-        <w:t>Model training and fine-tuning</w:t>
+        <w:t xml:space="preserve">Model </w:t>
+      </w:r>
+      <w:r>
+        <w:rPr>
+          <w:rFonts w:ascii="Times New Roman" w:eastAsia="Times New Roman" w:hAnsi="Times New Roman" w:cs="Times New Roman"/>
+        </w:rPr>
+        <w:t xml:space="preserve">(LLM) </w:t>
+      </w:r>
+      <w:r>
+        <w:rPr>
+          <w:rFonts w:ascii="Times New Roman" w:eastAsia="Times New Roman" w:hAnsi="Times New Roman" w:cs="Times New Roman"/>
+        </w:rPr>
+        <w:t>training and fine-tuning</w:t>
       </w:r>
     </w:p>
     <w:p>
@@ -438,7 +442,6 @@
         </w:rPr>
         <w:t xml:space="preserve"> </w:t>
       </w:r>
-      <w:proofErr w:type="spellStart"/>
       <w:r>
         <w:rPr>
           <w:rFonts w:ascii="Times New Roman" w:eastAsia="Times New Roman" w:hAnsi="Times New Roman" w:cs="Times New Roman"/>
@@ -449,14 +452,7 @@
         <w:rPr>
           <w:rFonts w:ascii="Times New Roman" w:eastAsia="Times New Roman" w:hAnsi="Times New Roman" w:cs="Times New Roman"/>
         </w:rPr>
-        <w:t>yspark</w:t>
-      </w:r>
-      <w:proofErr w:type="spellEnd"/>
-      <w:r>
-        <w:rPr>
-          <w:rFonts w:ascii="Times New Roman" w:eastAsia="Times New Roman" w:hAnsi="Times New Roman" w:cs="Times New Roman"/>
-        </w:rPr>
-        <w:t xml:space="preserve">, pandas, airflow, </w:t>
+        <w:t xml:space="preserve">yspark, pandas, airflow, </w:t>
       </w:r>
       <w:r>
         <w:rPr>
@@ -486,16 +482,8 @@
         <w:rPr>
           <w:rFonts w:ascii="Times New Roman" w:eastAsia="Times New Roman" w:hAnsi="Times New Roman" w:cs="Times New Roman"/>
         </w:rPr>
-        <w:t xml:space="preserve">, </w:t>
-      </w:r>
-      <w:proofErr w:type="spellStart"/>
-      <w:r>
-        <w:rPr>
-          <w:rFonts w:ascii="Times New Roman" w:eastAsia="Times New Roman" w:hAnsi="Times New Roman" w:cs="Times New Roman"/>
-        </w:rPr>
-        <w:t>redis</w:t>
-      </w:r>
-      <w:proofErr w:type="spellEnd"/>
+        <w:t>, redis</w:t>
+      </w:r>
       <w:r>
         <w:rPr>
           <w:rFonts w:ascii="Times New Roman" w:eastAsia="Times New Roman" w:hAnsi="Times New Roman" w:cs="Times New Roman"/>
@@ -542,23 +530,13 @@
         </w:rPr>
         <w:t>Dev/</w:t>
       </w:r>
-      <w:proofErr w:type="spellStart"/>
       <w:r>
         <w:rPr>
           <w:rFonts w:ascii="Times New Roman" w:eastAsia="Times New Roman" w:hAnsi="Times New Roman" w:cs="Times New Roman"/>
           <w:b/>
           <w:bCs/>
         </w:rPr>
-        <w:t>MLOps</w:t>
-      </w:r>
-      <w:proofErr w:type="spellEnd"/>
-      <w:r>
-        <w:rPr>
-          <w:rFonts w:ascii="Times New Roman" w:eastAsia="Times New Roman" w:hAnsi="Times New Roman" w:cs="Times New Roman"/>
-          <w:b/>
-          <w:bCs/>
-        </w:rPr>
-        <w:t>:</w:t>
+        <w:t>MLOps:</w:t>
       </w:r>
       <w:r>
         <w:rPr>
@@ -596,62 +574,24 @@
         </w:rPr>
         <w:t xml:space="preserve">, </w:t>
       </w:r>
-      <w:proofErr w:type="spellStart"/>
-      <w:r>
-        <w:rPr>
-          <w:rFonts w:ascii="Times New Roman" w:eastAsia="Times New Roman" w:hAnsi="Times New Roman" w:cs="Times New Roman"/>
-        </w:rPr>
-        <w:t>MLFlow</w:t>
-      </w:r>
-      <w:proofErr w:type="spellEnd"/>
-      <w:r>
-        <w:rPr>
-          <w:rFonts w:ascii="Times New Roman" w:eastAsia="Times New Roman" w:hAnsi="Times New Roman" w:cs="Times New Roman"/>
-        </w:rPr>
-        <w:t xml:space="preserve">, </w:t>
-      </w:r>
-      <w:r>
-        <w:rPr>
-          <w:rFonts w:ascii="Times New Roman" w:eastAsia="Times New Roman" w:hAnsi="Times New Roman" w:cs="Times New Roman"/>
-        </w:rPr>
-        <w:t xml:space="preserve">AWS </w:t>
-      </w:r>
-      <w:proofErr w:type="spellStart"/>
-      <w:r>
-        <w:rPr>
-          <w:rFonts w:ascii="Times New Roman" w:eastAsia="Times New Roman" w:hAnsi="Times New Roman" w:cs="Times New Roman"/>
-        </w:rPr>
-        <w:t>SageMaker</w:t>
-      </w:r>
-      <w:proofErr w:type="spellEnd"/>
-      <w:r>
-        <w:rPr>
-          <w:rFonts w:ascii="Times New Roman" w:eastAsia="Times New Roman" w:hAnsi="Times New Roman" w:cs="Times New Roman"/>
-        </w:rPr>
-        <w:t xml:space="preserve"> </w:t>
-      </w:r>
-      <w:proofErr w:type="spellStart"/>
-      <w:r>
-        <w:rPr>
-          <w:rFonts w:ascii="Times New Roman" w:eastAsia="Times New Roman" w:hAnsi="Times New Roman" w:cs="Times New Roman"/>
-        </w:rPr>
-        <w:t>OpenTelemetry</w:t>
-      </w:r>
-      <w:proofErr w:type="spellEnd"/>
-      <w:r>
-        <w:rPr>
-          <w:rFonts w:ascii="Times New Roman" w:eastAsia="Times New Roman" w:hAnsi="Times New Roman" w:cs="Times New Roman"/>
-        </w:rPr>
-        <w:t xml:space="preserve">, </w:t>
-      </w:r>
-      <w:proofErr w:type="spellStart"/>
-      <w:r>
-        <w:rPr>
-          <w:rFonts w:ascii="Times New Roman" w:eastAsia="Times New Roman" w:hAnsi="Times New Roman" w:cs="Times New Roman"/>
-        </w:rPr>
-        <w:t>FastAPI</w:t>
-      </w:r>
-      <w:proofErr w:type="spellEnd"/>
+      <w:r>
+        <w:rPr>
+          <w:rFonts w:ascii="Times New Roman" w:eastAsia="Times New Roman" w:hAnsi="Times New Roman" w:cs="Times New Roman"/>
+        </w:rPr>
+        <w:t xml:space="preserve">MLFlow, </w:t>
+      </w:r>
+      <w:r>
+        <w:rPr>
+          <w:rFonts w:ascii="Times New Roman" w:eastAsia="Times New Roman" w:hAnsi="Times New Roman" w:cs="Times New Roman"/>
+        </w:rPr>
+        <w:t>AWS SageMaker</w:t>
+      </w:r>
+      <w:r>
+        <w:rPr>
+          <w:rFonts w:ascii="Times New Roman" w:eastAsia="Times New Roman" w:hAnsi="Times New Roman" w:cs="Times New Roman"/>
+        </w:rPr>
+        <w:t xml:space="preserve"> OpenTelemetry, FastAPI</w:t>
+      </w:r>
     </w:p>
     <w:p>
       <w:pPr>
@@ -814,7 +754,14 @@
           <w:rFonts w:ascii="Times New Roman" w:eastAsia="Times New Roman" w:hAnsi="Times New Roman" w:cs="Times New Roman"/>
           <w:b/>
         </w:rPr>
-        <w:t>06</w:t>
+        <w:t>0</w:t>
+      </w:r>
+      <w:r>
+        <w:rPr>
+          <w:rFonts w:ascii="Times New Roman" w:eastAsia="Times New Roman" w:hAnsi="Times New Roman" w:cs="Times New Roman"/>
+          <w:b/>
+        </w:rPr>
+        <w:t>7</w:t>
       </w:r>
       <w:r>
         <w:rPr>
@@ -977,14 +924,12 @@
         </w:rPr>
         <w:t xml:space="preserve">Support various RAG workflows and tool use </w:t>
       </w:r>
-      <w:proofErr w:type="spellStart"/>
-      <w:r>
-        <w:rPr>
-          <w:rFonts w:ascii="Times New Roman" w:eastAsia="Times New Roman" w:hAnsi="Times New Roman" w:cs="Times New Roman"/>
-        </w:rPr>
-        <w:t>scenarious</w:t>
-      </w:r>
-      <w:proofErr w:type="spellEnd"/>
+      <w:r>
+        <w:rPr>
+          <w:rFonts w:ascii="Times New Roman" w:eastAsia="Times New Roman" w:hAnsi="Times New Roman" w:cs="Times New Roman"/>
+        </w:rPr>
+        <w:t>scenarios</w:t>
+      </w:r>
       <w:r>
         <w:rPr>
           <w:rFonts w:ascii="Times New Roman" w:eastAsia="Times New Roman" w:hAnsi="Times New Roman" w:cs="Times New Roman"/>
@@ -1096,130 +1041,6 @@
     </w:p>
     <w:p>
       <w:pPr>
-        <w:tabs>
-          <w:tab w:val="right" w:pos="9360"/>
-          <w:tab w:val="right" w:pos="10080"/>
-        </w:tabs>
-        <w:spacing w:line="252" w:lineRule="auto"/>
-        <w:contextualSpacing w:val="0"/>
-        <w:rPr>
-          <w:rFonts w:ascii="Times New Roman" w:eastAsia="Times New Roman" w:hAnsi="Times New Roman" w:cs="Times New Roman"/>
-          <w:b/>
-          <w:color w:val="4E4C5B"/>
-          <w:lang w:val="en-US"/>
-        </w:rPr>
-      </w:pPr>
-    </w:p>
-    <w:p>
-      <w:pPr>
-        <w:tabs>
-          <w:tab w:val="left" w:pos="7938"/>
-          <w:tab w:val="right" w:pos="10080"/>
-        </w:tabs>
-        <w:spacing w:line="252" w:lineRule="auto"/>
-        <w:contextualSpacing w:val="0"/>
-        <w:rPr>
-          <w:rFonts w:ascii="Times New Roman" w:eastAsia="Times New Roman" w:hAnsi="Times New Roman" w:cs="Times New Roman"/>
-          <w:b/>
-        </w:rPr>
-      </w:pPr>
-      <w:r>
-        <w:rPr>
-          <w:rFonts w:ascii="Times New Roman" w:eastAsia="Times New Roman" w:hAnsi="Times New Roman" w:cs="Times New Roman"/>
-          <w:b/>
-          <w:color w:val="4E4C5B"/>
-        </w:rPr>
-        <w:t xml:space="preserve">Kapsch </w:t>
-      </w:r>
-      <w:proofErr w:type="spellStart"/>
-      <w:r>
-        <w:rPr>
-          <w:rFonts w:ascii="Times New Roman" w:eastAsia="Times New Roman" w:hAnsi="Times New Roman" w:cs="Times New Roman"/>
-          <w:b/>
-          <w:color w:val="4E4C5B"/>
-        </w:rPr>
-        <w:t>TrafficCom</w:t>
-      </w:r>
-      <w:proofErr w:type="spellEnd"/>
-      <w:r>
-        <w:rPr>
-          <w:rFonts w:ascii="Times New Roman" w:eastAsia="Times New Roman" w:hAnsi="Times New Roman" w:cs="Times New Roman"/>
-          <w:b/>
-          <w:color w:val="4E4C5B"/>
-        </w:rPr>
-        <w:t xml:space="preserve"> AG </w:t>
-      </w:r>
-      <w:r>
-        <w:rPr>
-          <w:rFonts w:ascii="Times New Roman" w:eastAsia="Times New Roman" w:hAnsi="Times New Roman" w:cs="Times New Roman"/>
-          <w:b/>
-        </w:rPr>
-        <w:t xml:space="preserve">– </w:t>
-      </w:r>
-      <w:r>
-        <w:rPr>
-          <w:rFonts w:ascii="Times New Roman" w:eastAsia="Times New Roman" w:hAnsi="Times New Roman" w:cs="Times New Roman"/>
-          <w:b/>
-          <w:iCs/>
-          <w:color w:val="E36C0A" w:themeColor="accent6" w:themeShade="BF"/>
-        </w:rPr>
-        <w:t>AI Consultant</w:t>
-      </w:r>
-      <w:r>
-        <w:rPr>
-          <w:rFonts w:ascii="Times New Roman" w:eastAsia="Times New Roman" w:hAnsi="Times New Roman" w:cs="Times New Roman"/>
-          <w:b/>
-          <w:iCs/>
-          <w:color w:val="E36C0A" w:themeColor="accent6" w:themeShade="BF"/>
-        </w:rPr>
-        <w:tab/>
-      </w:r>
-      <w:r>
-        <w:rPr>
-          <w:rFonts w:ascii="Times New Roman" w:eastAsia="Times New Roman" w:hAnsi="Times New Roman" w:cs="Times New Roman"/>
-          <w:b/>
-          <w:iCs/>
-          <w:color w:val="E36C0A" w:themeColor="accent6" w:themeShade="BF"/>
-        </w:rPr>
-        <w:tab/>
-      </w:r>
-      <w:r>
-        <w:rPr>
-          <w:rFonts w:ascii="Times New Roman" w:eastAsia="Times New Roman" w:hAnsi="Times New Roman" w:cs="Times New Roman"/>
-          <w:b/>
-        </w:rPr>
-        <w:t>05/2024 – 12/2024</w:t>
-      </w:r>
-      <w:r>
-        <w:rPr>
-          <w:rFonts w:ascii="Times New Roman" w:eastAsia="Times New Roman" w:hAnsi="Times New Roman" w:cs="Times New Roman"/>
-          <w:b/>
-        </w:rPr>
-        <w:br/>
-      </w:r>
-      <w:r>
-        <w:rPr>
-          <w:rFonts w:ascii="Times New Roman" w:eastAsia="Times New Roman" w:hAnsi="Times New Roman" w:cs="Times New Roman"/>
-        </w:rPr>
-        <w:t xml:space="preserve">As an AI Consultant at Kapsch </w:t>
-      </w:r>
-      <w:proofErr w:type="spellStart"/>
-      <w:r>
-        <w:rPr>
-          <w:rFonts w:ascii="Times New Roman" w:eastAsia="Times New Roman" w:hAnsi="Times New Roman" w:cs="Times New Roman"/>
-        </w:rPr>
-        <w:t>TrafficCom</w:t>
-      </w:r>
-      <w:proofErr w:type="spellEnd"/>
-      <w:r>
-        <w:rPr>
-          <w:rFonts w:ascii="Times New Roman" w:eastAsia="Times New Roman" w:hAnsi="Times New Roman" w:cs="Times New Roman"/>
-        </w:rPr>
-        <w:t xml:space="preserve"> AG, I am responsible for identifying business processes that can benefit from cutting-edge AI technologies like LLMs (Language Model Models) to enhance capabilities and reduce costs. My role involves: </w:t>
-      </w:r>
-    </w:p>
-    <w:p>
-      <w:pPr>
         <w:pStyle w:val="Prrafodelista"/>
         <w:numPr>
           <w:ilvl w:val="0"/>
@@ -1227,16 +1048,120 @@
         </w:numPr>
         <w:tabs>
           <w:tab w:val="right" w:pos="9360"/>
-        </w:tabs>
-        <w:rPr>
-          <w:rFonts w:ascii="Times New Roman" w:eastAsia="Times New Roman" w:hAnsi="Times New Roman" w:cs="Times New Roman"/>
-        </w:rPr>
-      </w:pPr>
-      <w:r>
-        <w:rPr>
-          <w:rFonts w:ascii="Times New Roman" w:eastAsia="Times New Roman" w:hAnsi="Times New Roman" w:cs="Times New Roman"/>
-        </w:rPr>
-        <w:t>Analyzing the potential of LLMs in existing business processes.</w:t>
+          <w:tab w:val="right" w:pos="10080"/>
+        </w:tabs>
+        <w:spacing w:line="252" w:lineRule="auto"/>
+        <w:contextualSpacing w:val="0"/>
+        <w:rPr>
+          <w:rFonts w:ascii="Times New Roman" w:eastAsia="Times New Roman" w:hAnsi="Times New Roman" w:cs="Times New Roman"/>
+          <w:b/>
+          <w:color w:val="4E4C5B"/>
+          <w:lang w:val="en-US"/>
+        </w:rPr>
+      </w:pPr>
+      <w:r>
+        <w:rPr>
+          <w:rFonts w:ascii="Times New Roman" w:eastAsia="Times New Roman" w:hAnsi="Times New Roman" w:cs="Times New Roman"/>
+        </w:rPr>
+        <w:t>Mentoring of Junior Developers</w:t>
+      </w:r>
+      <w:r>
+        <w:rPr>
+          <w:rFonts w:ascii="Times New Roman" w:eastAsia="Times New Roman" w:hAnsi="Times New Roman" w:cs="Times New Roman"/>
+        </w:rPr>
+        <w:t>.</w:t>
+      </w:r>
+    </w:p>
+    <w:p>
+      <w:pPr>
+        <w:tabs>
+          <w:tab w:val="right" w:pos="9360"/>
+          <w:tab w:val="right" w:pos="10080"/>
+        </w:tabs>
+        <w:spacing w:line="252" w:lineRule="auto"/>
+        <w:contextualSpacing w:val="0"/>
+        <w:rPr>
+          <w:rFonts w:ascii="Times New Roman" w:eastAsia="Times New Roman" w:hAnsi="Times New Roman" w:cs="Times New Roman"/>
+          <w:b/>
+          <w:color w:val="4E4C5B"/>
+          <w:lang w:val="en-US"/>
+        </w:rPr>
+      </w:pPr>
+    </w:p>
+    <w:p>
+      <w:pPr>
+        <w:tabs>
+          <w:tab w:val="left" w:pos="7938"/>
+          <w:tab w:val="right" w:pos="10080"/>
+        </w:tabs>
+        <w:spacing w:line="252" w:lineRule="auto"/>
+        <w:contextualSpacing w:val="0"/>
+        <w:rPr>
+          <w:rFonts w:ascii="Times New Roman" w:eastAsia="Times New Roman" w:hAnsi="Times New Roman" w:cs="Times New Roman"/>
+          <w:b/>
+        </w:rPr>
+      </w:pPr>
+      <w:r>
+        <w:rPr>
+          <w:rFonts w:ascii="Times New Roman" w:eastAsia="Times New Roman" w:hAnsi="Times New Roman" w:cs="Times New Roman"/>
+          <w:b/>
+          <w:color w:val="4E4C5B"/>
+        </w:rPr>
+        <w:t xml:space="preserve">Kapsch TrafficCom AG </w:t>
+      </w:r>
+      <w:r>
+        <w:rPr>
+          <w:rFonts w:ascii="Times New Roman" w:eastAsia="Times New Roman" w:hAnsi="Times New Roman" w:cs="Times New Roman"/>
+          <w:b/>
+        </w:rPr>
+        <w:t xml:space="preserve">– </w:t>
+      </w:r>
+      <w:r>
+        <w:rPr>
+          <w:rFonts w:ascii="Times New Roman" w:eastAsia="Times New Roman" w:hAnsi="Times New Roman" w:cs="Times New Roman"/>
+          <w:b/>
+          <w:iCs/>
+          <w:color w:val="E36C0A" w:themeColor="accent6" w:themeShade="BF"/>
+        </w:rPr>
+        <w:t>AI Consultant</w:t>
+      </w:r>
+      <w:r>
+        <w:rPr>
+          <w:rFonts w:ascii="Times New Roman" w:eastAsia="Times New Roman" w:hAnsi="Times New Roman" w:cs="Times New Roman"/>
+          <w:b/>
+          <w:iCs/>
+          <w:color w:val="E36C0A" w:themeColor="accent6" w:themeShade="BF"/>
+        </w:rPr>
+        <w:tab/>
+      </w:r>
+      <w:r>
+        <w:rPr>
+          <w:rFonts w:ascii="Times New Roman" w:eastAsia="Times New Roman" w:hAnsi="Times New Roman" w:cs="Times New Roman"/>
+          <w:b/>
+          <w:iCs/>
+          <w:color w:val="E36C0A" w:themeColor="accent6" w:themeShade="BF"/>
+        </w:rPr>
+        <w:tab/>
+      </w:r>
+      <w:r>
+        <w:rPr>
+          <w:rFonts w:ascii="Times New Roman" w:eastAsia="Times New Roman" w:hAnsi="Times New Roman" w:cs="Times New Roman"/>
+          <w:b/>
+        </w:rPr>
+        <w:t>05/2024 – 12/2024</w:t>
+      </w:r>
+      <w:r>
+        <w:rPr>
+          <w:rFonts w:ascii="Times New Roman" w:eastAsia="Times New Roman" w:hAnsi="Times New Roman" w:cs="Times New Roman"/>
+          <w:b/>
+        </w:rPr>
+        <w:br/>
+      </w:r>
+      <w:r>
+        <w:rPr>
+          <w:rFonts w:ascii="Times New Roman" w:eastAsia="Times New Roman" w:hAnsi="Times New Roman" w:cs="Times New Roman"/>
+        </w:rPr>
+        <w:t xml:space="preserve">As an AI Consultant at Kapsch TrafficCom AG, I am responsible for identifying business processes that can benefit from cutting-edge AI technologies like LLMs (Language Model Models) to enhance capabilities and reduce costs. My role involves: </w:t>
       </w:r>
     </w:p>
     <w:p>
@@ -1257,7 +1182,7 @@
         <w:rPr>
           <w:rFonts w:ascii="Times New Roman" w:eastAsia="Times New Roman" w:hAnsi="Times New Roman" w:cs="Times New Roman"/>
         </w:rPr>
-        <w:t>Evaluating and estimating the technical feasibility and effort required to implement prototypes.</w:t>
+        <w:t>Analyzing the potential of LLMs in existing business processes.</w:t>
       </w:r>
     </w:p>
     <w:p>
@@ -1278,163 +1203,7 @@
         <w:rPr>
           <w:rFonts w:ascii="Times New Roman" w:eastAsia="Times New Roman" w:hAnsi="Times New Roman" w:cs="Times New Roman"/>
         </w:rPr>
-        <w:t>Identifying innovative use cases for LLMs to drive business growth and efficiency.</w:t>
-      </w:r>
-    </w:p>
-    <w:p>
-      <w:pPr>
-        <w:rPr>
-          <w:rFonts w:ascii="Times New Roman" w:eastAsia="Times New Roman" w:hAnsi="Times New Roman" w:cs="Times New Roman"/>
-          <w:b/>
-          <w:color w:val="4E4C5B"/>
-        </w:rPr>
-      </w:pPr>
-      <w:r>
-        <w:rPr>
-          <w:rFonts w:ascii="Times New Roman" w:eastAsia="Times New Roman" w:hAnsi="Times New Roman" w:cs="Times New Roman"/>
-          <w:b/>
-          <w:color w:val="4E4C5B"/>
-        </w:rPr>
-        <w:br w:type="page"/>
-      </w:r>
-    </w:p>
-    <w:p>
-      <w:pPr>
-        <w:tabs>
-          <w:tab w:val="left" w:pos="7938"/>
-          <w:tab w:val="right" w:pos="10080"/>
-        </w:tabs>
-        <w:spacing w:line="252" w:lineRule="auto"/>
-        <w:contextualSpacing w:val="0"/>
-        <w:rPr>
-          <w:rFonts w:ascii="Times New Roman" w:eastAsia="Times New Roman" w:hAnsi="Times New Roman" w:cs="Times New Roman"/>
-          <w:b/>
-          <w:color w:val="4E4C5B"/>
-          <w:lang w:val="en-US"/>
-        </w:rPr>
-      </w:pPr>
-      <w:r>
-        <w:rPr>
-          <w:rFonts w:ascii="Times New Roman" w:eastAsia="Times New Roman" w:hAnsi="Times New Roman" w:cs="Times New Roman"/>
-          <w:b/>
-          <w:color w:val="4E4C5B"/>
-        </w:rPr>
-        <w:lastRenderedPageBreak/>
-        <w:t>Pallas</w:t>
-      </w:r>
-      <w:r>
-        <w:rPr>
-          <w:rFonts w:ascii="Times New Roman" w:eastAsia="Times New Roman" w:hAnsi="Times New Roman" w:cs="Times New Roman"/>
-          <w:b/>
-          <w:color w:val="4E4C5B"/>
-          <w:lang w:val="en-US"/>
-        </w:rPr>
-        <w:t xml:space="preserve"> </w:t>
-      </w:r>
-      <w:r>
-        <w:rPr>
-          <w:rFonts w:ascii="Times New Roman" w:eastAsia="Times New Roman" w:hAnsi="Times New Roman" w:cs="Times New Roman"/>
-          <w:b/>
-          <w:lang w:val="en-US"/>
-        </w:rPr>
-        <w:t>–</w:t>
-      </w:r>
-      <w:r>
-        <w:rPr>
-          <w:rFonts w:ascii="Times New Roman" w:eastAsia="Times New Roman" w:hAnsi="Times New Roman" w:cs="Times New Roman"/>
-          <w:b/>
-          <w:lang w:val="en-US"/>
-        </w:rPr>
-        <w:t xml:space="preserve"> </w:t>
-      </w:r>
-      <w:r>
-        <w:rPr>
-          <w:rFonts w:ascii="Times New Roman" w:eastAsia="Times New Roman" w:hAnsi="Times New Roman" w:cs="Times New Roman"/>
-          <w:b/>
-          <w:iCs/>
-          <w:color w:val="F0610D"/>
-          <w:lang w:val="en-US"/>
-        </w:rPr>
-        <w:t>Founder</w:t>
-      </w:r>
-      <w:r>
-        <w:rPr>
-          <w:rFonts w:ascii="Times New Roman" w:eastAsia="Times New Roman" w:hAnsi="Times New Roman" w:cs="Times New Roman"/>
-          <w:b/>
-          <w:iCs/>
-          <w:color w:val="F0610D"/>
-          <w:lang w:val="en-US"/>
-        </w:rPr>
-        <w:tab/>
-      </w:r>
-      <w:r>
-        <w:rPr>
-          <w:rFonts w:ascii="Times New Roman" w:eastAsia="Times New Roman" w:hAnsi="Times New Roman" w:cs="Times New Roman"/>
-          <w:b/>
-          <w:iCs/>
-          <w:color w:val="F0610D"/>
-          <w:lang w:val="en-US"/>
-        </w:rPr>
-        <w:tab/>
-      </w:r>
-      <w:r>
-        <w:rPr>
-          <w:rFonts w:ascii="Times New Roman" w:eastAsia="Times New Roman" w:hAnsi="Times New Roman" w:cs="Times New Roman"/>
-          <w:b/>
-          <w:lang w:val="en-US"/>
-        </w:rPr>
-        <w:t>0</w:t>
-      </w:r>
-      <w:r>
-        <w:rPr>
-          <w:rFonts w:ascii="Times New Roman" w:eastAsia="Times New Roman" w:hAnsi="Times New Roman" w:cs="Times New Roman"/>
-          <w:b/>
-          <w:lang w:val="en-US"/>
-        </w:rPr>
-        <w:t>6</w:t>
-      </w:r>
-      <w:r>
-        <w:rPr>
-          <w:rFonts w:ascii="Times New Roman" w:eastAsia="Times New Roman" w:hAnsi="Times New Roman" w:cs="Times New Roman"/>
-          <w:b/>
-          <w:lang w:val="en-US"/>
-        </w:rPr>
-        <w:t>/202</w:t>
-      </w:r>
-      <w:r>
-        <w:rPr>
-          <w:rFonts w:ascii="Times New Roman" w:eastAsia="Times New Roman" w:hAnsi="Times New Roman" w:cs="Times New Roman"/>
-          <w:b/>
-          <w:lang w:val="en-US"/>
-        </w:rPr>
-        <w:t>3 – 05/2024</w:t>
-      </w:r>
-      <w:r>
-        <w:rPr>
-          <w:rFonts w:ascii="Times New Roman" w:eastAsia="Times New Roman" w:hAnsi="Times New Roman" w:cs="Times New Roman"/>
-          <w:b/>
-          <w:lang w:val="en-US"/>
-        </w:rPr>
-        <w:t xml:space="preserve"> </w:t>
-      </w:r>
-    </w:p>
-    <w:p>
-      <w:pPr>
-        <w:tabs>
-          <w:tab w:val="right" w:pos="9360"/>
-        </w:tabs>
-        <w:contextualSpacing w:val="0"/>
-        <w:rPr>
-          <w:rFonts w:ascii="Times New Roman" w:eastAsia="Times New Roman" w:hAnsi="Times New Roman" w:cs="Times New Roman"/>
-          <w:lang w:val="en-US"/>
-        </w:rPr>
-      </w:pPr>
-      <w:r>
-        <w:rPr>
-          <w:rFonts w:ascii="Times New Roman" w:eastAsia="Times New Roman" w:hAnsi="Times New Roman" w:cs="Times New Roman"/>
-          <w:lang w:val="en-US"/>
-        </w:rPr>
-        <w:t>Pallas is a Knowledge Management System that helps companies to make most of their documentation. Pallas is achieving this with a scalable Retriever Augmented Generation (RAG) system that operates autonomous on-premises or in a company’s virtual private cloud (VPC). This provides companies with control and safety over their precious internal knowledge, while accelerating finding and using important information and documents within the company.</w:t>
+        <w:t>Evaluating and estimating the technical feasibility and effort required to implement prototypes.</w:t>
       </w:r>
     </w:p>
     <w:p>
@@ -1447,39 +1216,171 @@
         <w:tabs>
           <w:tab w:val="right" w:pos="9360"/>
         </w:tabs>
-        <w:contextualSpacing w:val="0"/>
-        <w:rPr>
-          <w:rFonts w:ascii="Times New Roman" w:eastAsia="Times New Roman" w:hAnsi="Times New Roman" w:cs="Times New Roman"/>
-          <w:lang w:val="en-US"/>
-        </w:rPr>
-      </w:pPr>
-      <w:r>
-        <w:rPr>
-          <w:rFonts w:ascii="Times New Roman" w:eastAsia="Times New Roman" w:hAnsi="Times New Roman" w:cs="Times New Roman"/>
-          <w:lang w:val="en-US"/>
-        </w:rPr>
-        <w:t>Scalable</w:t>
-      </w:r>
-      <w:r>
-        <w:rPr>
-          <w:rFonts w:ascii="Times New Roman" w:eastAsia="Times New Roman" w:hAnsi="Times New Roman" w:cs="Times New Roman"/>
-          <w:lang w:val="en-US"/>
-        </w:rPr>
-        <w:t xml:space="preserve"> containerized</w:t>
-      </w:r>
-      <w:r>
-        <w:rPr>
-          <w:rFonts w:ascii="Times New Roman" w:eastAsia="Times New Roman" w:hAnsi="Times New Roman" w:cs="Times New Roman"/>
-          <w:lang w:val="en-US"/>
-        </w:rPr>
-        <w:t xml:space="preserve"> microservice</w:t>
-      </w:r>
-      <w:r>
-        <w:rPr>
-          <w:rFonts w:ascii="Times New Roman" w:eastAsia="Times New Roman" w:hAnsi="Times New Roman" w:cs="Times New Roman"/>
-          <w:lang w:val="en-US"/>
-        </w:rPr>
-        <w:t xml:space="preserve"> architecture</w:t>
+        <w:rPr>
+          <w:rFonts w:ascii="Times New Roman" w:eastAsia="Times New Roman" w:hAnsi="Times New Roman" w:cs="Times New Roman"/>
+        </w:rPr>
+      </w:pPr>
+      <w:r>
+        <w:rPr>
+          <w:rFonts w:ascii="Times New Roman" w:eastAsia="Times New Roman" w:hAnsi="Times New Roman" w:cs="Times New Roman"/>
+        </w:rPr>
+        <w:t>Identifying innovative use cases for LLMs to drive business growth and efficiency.</w:t>
+      </w:r>
+    </w:p>
+    <w:p>
+      <w:pPr>
+        <w:rPr>
+          <w:rFonts w:ascii="Times New Roman" w:eastAsia="Times New Roman" w:hAnsi="Times New Roman" w:cs="Times New Roman"/>
+          <w:b/>
+          <w:color w:val="4E4C5B"/>
+        </w:rPr>
+      </w:pPr>
+      <w:r>
+        <w:rPr>
+          <w:rFonts w:ascii="Times New Roman" w:eastAsia="Times New Roman" w:hAnsi="Times New Roman" w:cs="Times New Roman"/>
+          <w:b/>
+          <w:color w:val="4E4C5B"/>
+        </w:rPr>
+        <w:br w:type="page"/>
+      </w:r>
+    </w:p>
+    <w:p>
+      <w:pPr>
+        <w:tabs>
+          <w:tab w:val="left" w:pos="7938"/>
+          <w:tab w:val="right" w:pos="10080"/>
+        </w:tabs>
+        <w:spacing w:line="252" w:lineRule="auto"/>
+        <w:contextualSpacing w:val="0"/>
+        <w:rPr>
+          <w:rFonts w:ascii="Times New Roman" w:eastAsia="Times New Roman" w:hAnsi="Times New Roman" w:cs="Times New Roman"/>
+          <w:b/>
+          <w:color w:val="4E4C5B"/>
+          <w:lang w:val="en-US"/>
+        </w:rPr>
+      </w:pPr>
+      <w:r>
+        <w:rPr>
+          <w:rFonts w:ascii="Times New Roman" w:eastAsia="Times New Roman" w:hAnsi="Times New Roman" w:cs="Times New Roman"/>
+          <w:b/>
+          <w:color w:val="4E4C5B"/>
+        </w:rPr>
+        <w:lastRenderedPageBreak/>
+        <w:t>Pallas</w:t>
+      </w:r>
+      <w:r>
+        <w:rPr>
+          <w:rFonts w:ascii="Times New Roman" w:eastAsia="Times New Roman" w:hAnsi="Times New Roman" w:cs="Times New Roman"/>
+          <w:b/>
+          <w:color w:val="4E4C5B"/>
+          <w:lang w:val="en-US"/>
+        </w:rPr>
+        <w:t xml:space="preserve"> </w:t>
+      </w:r>
+      <w:r>
+        <w:rPr>
+          <w:rFonts w:ascii="Times New Roman" w:eastAsia="Times New Roman" w:hAnsi="Times New Roman" w:cs="Times New Roman"/>
+          <w:b/>
+          <w:lang w:val="en-US"/>
+        </w:rPr>
+        <w:t>–</w:t>
+      </w:r>
+      <w:r>
+        <w:rPr>
+          <w:rFonts w:ascii="Times New Roman" w:eastAsia="Times New Roman" w:hAnsi="Times New Roman" w:cs="Times New Roman"/>
+          <w:b/>
+          <w:lang w:val="en-US"/>
+        </w:rPr>
+        <w:t xml:space="preserve"> </w:t>
+      </w:r>
+      <w:r>
+        <w:rPr>
+          <w:rFonts w:ascii="Times New Roman" w:eastAsia="Times New Roman" w:hAnsi="Times New Roman" w:cs="Times New Roman"/>
+          <w:b/>
+          <w:iCs/>
+          <w:color w:val="F0610D"/>
+          <w:lang w:val="en-US"/>
+        </w:rPr>
+        <w:t>Founder</w:t>
+      </w:r>
+      <w:r>
+        <w:rPr>
+          <w:rFonts w:ascii="Times New Roman" w:eastAsia="Times New Roman" w:hAnsi="Times New Roman" w:cs="Times New Roman"/>
+          <w:b/>
+          <w:iCs/>
+          <w:color w:val="F0610D"/>
+          <w:lang w:val="en-US"/>
+        </w:rPr>
+        <w:tab/>
+      </w:r>
+      <w:r>
+        <w:rPr>
+          <w:rFonts w:ascii="Times New Roman" w:eastAsia="Times New Roman" w:hAnsi="Times New Roman" w:cs="Times New Roman"/>
+          <w:b/>
+          <w:iCs/>
+          <w:color w:val="F0610D"/>
+          <w:lang w:val="en-US"/>
+        </w:rPr>
+        <w:tab/>
+      </w:r>
+      <w:r>
+        <w:rPr>
+          <w:rFonts w:ascii="Times New Roman" w:eastAsia="Times New Roman" w:hAnsi="Times New Roman" w:cs="Times New Roman"/>
+          <w:b/>
+          <w:lang w:val="en-US"/>
+        </w:rPr>
+        <w:t>0</w:t>
+      </w:r>
+      <w:r>
+        <w:rPr>
+          <w:rFonts w:ascii="Times New Roman" w:eastAsia="Times New Roman" w:hAnsi="Times New Roman" w:cs="Times New Roman"/>
+          <w:b/>
+          <w:lang w:val="en-US"/>
+        </w:rPr>
+        <w:t>6</w:t>
+      </w:r>
+      <w:r>
+        <w:rPr>
+          <w:rFonts w:ascii="Times New Roman" w:eastAsia="Times New Roman" w:hAnsi="Times New Roman" w:cs="Times New Roman"/>
+          <w:b/>
+          <w:lang w:val="en-US"/>
+        </w:rPr>
+        <w:t>/202</w:t>
+      </w:r>
+      <w:r>
+        <w:rPr>
+          <w:rFonts w:ascii="Times New Roman" w:eastAsia="Times New Roman" w:hAnsi="Times New Roman" w:cs="Times New Roman"/>
+          <w:b/>
+          <w:lang w:val="en-US"/>
+        </w:rPr>
+        <w:t>3 – 05/2024</w:t>
+      </w:r>
+      <w:r>
+        <w:rPr>
+          <w:rFonts w:ascii="Times New Roman" w:eastAsia="Times New Roman" w:hAnsi="Times New Roman" w:cs="Times New Roman"/>
+          <w:b/>
+          <w:lang w:val="en-US"/>
+        </w:rPr>
+        <w:t xml:space="preserve"> </w:t>
+      </w:r>
+    </w:p>
+    <w:p>
+      <w:pPr>
+        <w:tabs>
+          <w:tab w:val="right" w:pos="9360"/>
+        </w:tabs>
+        <w:contextualSpacing w:val="0"/>
+        <w:rPr>
+          <w:rFonts w:ascii="Times New Roman" w:eastAsia="Times New Roman" w:hAnsi="Times New Roman" w:cs="Times New Roman"/>
+          <w:lang w:val="en-US"/>
+        </w:rPr>
+      </w:pPr>
+      <w:r>
+        <w:rPr>
+          <w:rFonts w:ascii="Times New Roman" w:eastAsia="Times New Roman" w:hAnsi="Times New Roman" w:cs="Times New Roman"/>
+          <w:lang w:val="en-US"/>
+        </w:rPr>
+        <w:t>Pallas is a Knowledge Management System that helps companies to make most of their documentation. Pallas is achieving this with a scalable Retriever Augmented Generation (RAG) system that operates autonomous on-premises or in a company’s virtual private cloud (VPC). This provides companies with control and safety over their precious internal knowledge, while accelerating finding and using important information and documents within the company.</w:t>
       </w:r>
     </w:p>
     <w:p>
@@ -1503,23 +1404,28 @@
           <w:rFonts w:ascii="Times New Roman" w:eastAsia="Times New Roman" w:hAnsi="Times New Roman" w:cs="Times New Roman"/>
           <w:lang w:val="en-US"/>
         </w:rPr>
-        <w:t xml:space="preserve">Integration of multiple knowledge bases (Confluence, SharePoint, </w:t>
-      </w:r>
-      <w:proofErr w:type="spellStart"/>
-      <w:r>
-        <w:rPr>
-          <w:rFonts w:ascii="Times New Roman" w:eastAsia="Times New Roman" w:hAnsi="Times New Roman" w:cs="Times New Roman"/>
-          <w:lang w:val="en-US"/>
-        </w:rPr>
-        <w:t>FileServers</w:t>
-      </w:r>
-      <w:proofErr w:type="spellEnd"/>
-      <w:r>
-        <w:rPr>
-          <w:rFonts w:ascii="Times New Roman" w:eastAsia="Times New Roman" w:hAnsi="Times New Roman" w:cs="Times New Roman"/>
-          <w:lang w:val="en-US"/>
-        </w:rPr>
-        <w:t>, …)</w:t>
+        <w:t>Scalable</w:t>
+      </w:r>
+      <w:r>
+        <w:rPr>
+          <w:rFonts w:ascii="Times New Roman" w:eastAsia="Times New Roman" w:hAnsi="Times New Roman" w:cs="Times New Roman"/>
+          <w:lang w:val="en-US"/>
+        </w:rPr>
+        <w:t xml:space="preserve"> containerized</w:t>
+      </w:r>
+      <w:r>
+        <w:rPr>
+          <w:rFonts w:ascii="Times New Roman" w:eastAsia="Times New Roman" w:hAnsi="Times New Roman" w:cs="Times New Roman"/>
+          <w:lang w:val="en-US"/>
+        </w:rPr>
+        <w:t xml:space="preserve"> microservice</w:t>
+      </w:r>
+      <w:r>
+        <w:rPr>
+          <w:rFonts w:ascii="Times New Roman" w:eastAsia="Times New Roman" w:hAnsi="Times New Roman" w:cs="Times New Roman"/>
+          <w:lang w:val="en-US"/>
+        </w:rPr>
+        <w:t xml:space="preserve"> architecture</w:t>
       </w:r>
     </w:p>
     <w:p>
@@ -1530,22 +1436,20 @@
           <w:numId w:val="3"/>
         </w:numPr>
         <w:tabs>
-          <w:tab w:val="left" w:pos="7938"/>
-          <w:tab w:val="right" w:pos="10080"/>
-        </w:tabs>
-        <w:spacing w:line="252" w:lineRule="auto"/>
-        <w:contextualSpacing w:val="0"/>
-        <w:rPr>
-          <w:rFonts w:ascii="Times New Roman" w:eastAsia="Times New Roman" w:hAnsi="Times New Roman" w:cs="Times New Roman"/>
-          <w:lang w:val="en-US"/>
-        </w:rPr>
-      </w:pPr>
-      <w:r>
-        <w:rPr>
-          <w:rFonts w:ascii="Times New Roman" w:eastAsia="Times New Roman" w:hAnsi="Times New Roman" w:cs="Times New Roman"/>
-          <w:lang w:val="en-US"/>
-        </w:rPr>
-        <w:t>Hybrid search and information Retrieval using Document and Query expansion</w:t>
+          <w:tab w:val="right" w:pos="9360"/>
+        </w:tabs>
+        <w:contextualSpacing w:val="0"/>
+        <w:rPr>
+          <w:rFonts w:ascii="Times New Roman" w:eastAsia="Times New Roman" w:hAnsi="Times New Roman" w:cs="Times New Roman"/>
+          <w:lang w:val="en-US"/>
+        </w:rPr>
+      </w:pPr>
+      <w:r>
+        <w:rPr>
+          <w:rFonts w:ascii="Times New Roman" w:eastAsia="Times New Roman" w:hAnsi="Times New Roman" w:cs="Times New Roman"/>
+          <w:lang w:val="en-US"/>
+        </w:rPr>
+        <w:t>Integration of multiple knowledge bases (Confluence, SharePoint, FileServers, …)</w:t>
       </w:r>
     </w:p>
     <w:p>
@@ -1571,11 +1475,16 @@
           <w:rFonts w:ascii="Times New Roman" w:eastAsia="Times New Roman" w:hAnsi="Times New Roman" w:cs="Times New Roman"/>
           <w:lang w:val="en-US"/>
         </w:rPr>
-        <w:t>Efficient use of open-source large language models for Question and Answering</w:t>
-      </w:r>
-    </w:p>
-    <w:p>
-      <w:pPr>
+        <w:t>Hybrid search and information Retrieval using Document and Query expansion</w:t>
+      </w:r>
+    </w:p>
+    <w:p>
+      <w:pPr>
+        <w:pStyle w:val="Prrafodelista"/>
+        <w:numPr>
+          <w:ilvl w:val="0"/>
+          <w:numId w:val="3"/>
+        </w:numPr>
         <w:tabs>
           <w:tab w:val="left" w:pos="7938"/>
           <w:tab w:val="right" w:pos="10080"/>
@@ -1587,6 +1496,13 @@
           <w:lang w:val="en-US"/>
         </w:rPr>
       </w:pPr>
+      <w:r>
+        <w:rPr>
+          <w:rFonts w:ascii="Times New Roman" w:eastAsia="Times New Roman" w:hAnsi="Times New Roman" w:cs="Times New Roman"/>
+          <w:lang w:val="en-US"/>
+        </w:rPr>
+        <w:t>Efficient use of open-source large language models for Question and Answering</w:t>
+      </w:r>
     </w:p>
     <w:p>
       <w:pPr>
@@ -1598,20 +1514,9 @@
         <w:contextualSpacing w:val="0"/>
         <w:rPr>
           <w:rFonts w:ascii="Times New Roman" w:eastAsia="Times New Roman" w:hAnsi="Times New Roman" w:cs="Times New Roman"/>
-          <w:b/>
-          <w:bCs/>
-          <w:lang w:val="en-US"/>
-        </w:rPr>
-      </w:pPr>
-      <w:r>
-        <w:rPr>
-          <w:rFonts w:ascii="Times New Roman" w:eastAsia="Times New Roman" w:hAnsi="Times New Roman" w:cs="Times New Roman"/>
-          <w:b/>
-          <w:bCs/>
-          <w:lang w:val="en-US"/>
-        </w:rPr>
-        <w:t>Technologies &amp; Methods</w:t>
-      </w:r>
+          <w:lang w:val="en-US"/>
+        </w:rPr>
+      </w:pPr>
     </w:p>
     <w:p>
       <w:pPr>
@@ -1623,47 +1528,40 @@
         <w:contextualSpacing w:val="0"/>
         <w:rPr>
           <w:rFonts w:ascii="Times New Roman" w:eastAsia="Times New Roman" w:hAnsi="Times New Roman" w:cs="Times New Roman"/>
-          <w:lang w:val="en-US"/>
-        </w:rPr>
-      </w:pPr>
-      <w:r>
-        <w:rPr>
-          <w:rFonts w:ascii="Times New Roman" w:eastAsia="Times New Roman" w:hAnsi="Times New Roman" w:cs="Times New Roman"/>
-          <w:lang w:val="en-US"/>
-        </w:rPr>
-        <w:t xml:space="preserve">Python, Docker, Kubernetes, Vector Databases, </w:t>
-      </w:r>
-      <w:proofErr w:type="spellStart"/>
-      <w:r>
-        <w:rPr>
-          <w:rFonts w:ascii="Times New Roman" w:eastAsia="Times New Roman" w:hAnsi="Times New Roman" w:cs="Times New Roman"/>
-          <w:lang w:val="en-US"/>
-        </w:rPr>
-        <w:t>Qdrant</w:t>
-      </w:r>
-      <w:proofErr w:type="spellEnd"/>
-      <w:r>
-        <w:rPr>
-          <w:rFonts w:ascii="Times New Roman" w:eastAsia="Times New Roman" w:hAnsi="Times New Roman" w:cs="Times New Roman"/>
-          <w:lang w:val="en-US"/>
-        </w:rPr>
-        <w:t xml:space="preserve">, Open Telemetry, Jaeger, Celery, Redis, PostgreSQL, Large Language Models (LLM), Model quantization, </w:t>
-      </w:r>
-      <w:proofErr w:type="spellStart"/>
-      <w:r>
-        <w:rPr>
-          <w:rFonts w:ascii="Times New Roman" w:eastAsia="Times New Roman" w:hAnsi="Times New Roman" w:cs="Times New Roman"/>
-          <w:lang w:val="en-US"/>
-        </w:rPr>
-        <w:t>vllm</w:t>
-      </w:r>
-      <w:proofErr w:type="spellEnd"/>
-      <w:r>
-        <w:rPr>
-          <w:rFonts w:ascii="Times New Roman" w:eastAsia="Times New Roman" w:hAnsi="Times New Roman" w:cs="Times New Roman"/>
-          <w:lang w:val="en-US"/>
-        </w:rPr>
-        <w:t>, TGI, Embedding and LLM fine-tuning.</w:t>
+          <w:b/>
+          <w:bCs/>
+          <w:lang w:val="en-US"/>
+        </w:rPr>
+      </w:pPr>
+      <w:r>
+        <w:rPr>
+          <w:rFonts w:ascii="Times New Roman" w:eastAsia="Times New Roman" w:hAnsi="Times New Roman" w:cs="Times New Roman"/>
+          <w:b/>
+          <w:bCs/>
+          <w:lang w:val="en-US"/>
+        </w:rPr>
+        <w:t>Technologies &amp; Methods</w:t>
+      </w:r>
+    </w:p>
+    <w:p>
+      <w:pPr>
+        <w:tabs>
+          <w:tab w:val="left" w:pos="7938"/>
+          <w:tab w:val="right" w:pos="10080"/>
+        </w:tabs>
+        <w:spacing w:line="252" w:lineRule="auto"/>
+        <w:contextualSpacing w:val="0"/>
+        <w:rPr>
+          <w:rFonts w:ascii="Times New Roman" w:eastAsia="Times New Roman" w:hAnsi="Times New Roman" w:cs="Times New Roman"/>
+          <w:lang w:val="en-US"/>
+        </w:rPr>
+      </w:pPr>
+      <w:r>
+        <w:rPr>
+          <w:rFonts w:ascii="Times New Roman" w:eastAsia="Times New Roman" w:hAnsi="Times New Roman" w:cs="Times New Roman"/>
+          <w:lang w:val="en-US"/>
+        </w:rPr>
+        <w:t>Python, Docker, Kubernetes, Vector Databases, Qdrant, Open Telemetry, Jaeger, Celery, Redis, PostgreSQL, Large Language Models (LLM), Model quantization, vllm, TGI, Embedding and LLM fine-tuning.</w:t>
       </w:r>
     </w:p>
     <w:p>
@@ -2179,21 +2077,7 @@
         <w:rPr>
           <w:rFonts w:ascii="Times New Roman" w:eastAsia="Times New Roman" w:hAnsi="Times New Roman" w:cs="Times New Roman"/>
         </w:rPr>
-        <w:t xml:space="preserve">Developing and maintaining the request backend for a </w:t>
-      </w:r>
-      <w:proofErr w:type="spellStart"/>
-      <w:r>
-        <w:rPr>
-          <w:rFonts w:ascii="Times New Roman" w:eastAsia="Times New Roman" w:hAnsi="Times New Roman" w:cs="Times New Roman"/>
-        </w:rPr>
-        <w:t>Voicify</w:t>
-      </w:r>
-      <w:proofErr w:type="spellEnd"/>
-      <w:r>
-        <w:rPr>
-          <w:rFonts w:ascii="Times New Roman" w:eastAsia="Times New Roman" w:hAnsi="Times New Roman" w:cs="Times New Roman"/>
-        </w:rPr>
-        <w:t xml:space="preserve"> based mobile voice control application</w:t>
+        <w:t>Developing and maintaining the request backend for a Voicify based mobile voice control application</w:t>
       </w:r>
     </w:p>
     <w:p>
@@ -2511,17 +2395,8 @@
           <w:rFonts w:ascii="Times New Roman" w:eastAsia="Times New Roman" w:hAnsi="Times New Roman" w:cs="Times New Roman"/>
           <w:lang w:val="en-US"/>
         </w:rPr>
-        <w:t xml:space="preserve">Tracking model retraining with </w:t>
-      </w:r>
-      <w:proofErr w:type="spellStart"/>
-      <w:r>
-        <w:rPr>
-          <w:rFonts w:ascii="Times New Roman" w:eastAsia="Times New Roman" w:hAnsi="Times New Roman" w:cs="Times New Roman"/>
-          <w:lang w:val="en-US"/>
-        </w:rPr>
-        <w:t>MLFlow</w:t>
-      </w:r>
-      <w:proofErr w:type="spellEnd"/>
+        <w:t>Tracking model retraining with MLFlow</w:t>
+      </w:r>
     </w:p>
     <w:p>
       <w:pPr>
@@ -2575,6 +2450,23 @@
     </w:p>
     <w:p>
       <w:pPr>
+        <w:rPr>
+          <w:rFonts w:ascii="Times New Roman" w:eastAsia="Times New Roman" w:hAnsi="Times New Roman" w:cs="Times New Roman"/>
+          <w:b/>
+          <w:color w:val="4E4C5B"/>
+        </w:rPr>
+      </w:pPr>
+      <w:r>
+        <w:rPr>
+          <w:rFonts w:ascii="Times New Roman" w:eastAsia="Times New Roman" w:hAnsi="Times New Roman" w:cs="Times New Roman"/>
+          <w:b/>
+          <w:color w:val="4E4C5B"/>
+        </w:rPr>
+        <w:br w:type="page"/>
+      </w:r>
+    </w:p>
+    <w:p>
+      <w:pPr>
         <w:tabs>
           <w:tab w:val="left" w:pos="7938"/>
           <w:tab w:val="right" w:pos="10080"/>
@@ -2588,23 +2480,14 @@
           <w:lang w:val="en-US"/>
         </w:rPr>
       </w:pPr>
-      <w:proofErr w:type="spellStart"/>
       <w:r>
         <w:rPr>
           <w:rFonts w:ascii="Times New Roman" w:eastAsia="Times New Roman" w:hAnsi="Times New Roman" w:cs="Times New Roman"/>
           <w:b/>
           <w:color w:val="4E4C5B"/>
         </w:rPr>
-        <w:t>mySugr</w:t>
-      </w:r>
-      <w:proofErr w:type="spellEnd"/>
-      <w:r>
-        <w:rPr>
-          <w:rFonts w:ascii="Times New Roman" w:eastAsia="Times New Roman" w:hAnsi="Times New Roman" w:cs="Times New Roman"/>
-          <w:b/>
-          <w:color w:val="4E4C5B"/>
-        </w:rPr>
-        <w:t xml:space="preserve"> GmbH</w:t>
+        <w:lastRenderedPageBreak/>
+        <w:t>mySugr GmbH</w:t>
       </w:r>
       <w:r>
         <w:rPr>
@@ -2730,7 +2613,6 @@
           <w:rFonts w:ascii="Times New Roman" w:eastAsia="Times New Roman" w:hAnsi="Times New Roman" w:cs="Times New Roman"/>
           <w:lang w:val="en-US"/>
         </w:rPr>
-        <w:lastRenderedPageBreak/>
         <w:t>As an AI Consultant I perform training and develop with the customer use cases of Large Language Models (i.e. GPT) for internal process automation.</w:t>
       </w:r>
     </w:p>
@@ -2823,6 +2705,9 @@
     </w:p>
     <w:p>
       <w:pPr>
+        <w:tabs>
+          <w:tab w:val="left" w:pos="8505"/>
+        </w:tabs>
         <w:rPr>
           <w:rFonts w:ascii="Times New Roman" w:eastAsia="Times New Roman" w:hAnsi="Times New Roman" w:cs="Times New Roman"/>
           <w:b/>
@@ -2882,17 +2767,8 @@
         <w:rPr>
           <w:rFonts w:ascii="Times New Roman" w:eastAsia="Times New Roman" w:hAnsi="Times New Roman" w:cs="Times New Roman"/>
           <w:b/>
-          <w:iCs/>
-          <w:color w:val="E36C0A" w:themeColor="accent6" w:themeShade="BF"/>
-        </w:rPr>
-        <w:tab/>
-      </w:r>
-      <w:r>
-        <w:rPr>
-          <w:rFonts w:ascii="Times New Roman" w:eastAsia="Times New Roman" w:hAnsi="Times New Roman" w:cs="Times New Roman"/>
-          <w:b/>
-        </w:rPr>
-        <w:t>06/2020 - 04/2022</w:t>
+        </w:rPr>
+        <w:t>06/2020-04/2022</w:t>
       </w:r>
       <w:r>
         <w:rPr>
@@ -3064,7 +2940,6 @@
           <w:rFonts w:ascii="Times New Roman" w:eastAsia="Times New Roman" w:hAnsi="Times New Roman" w:cs="Times New Roman"/>
           <w:b/>
         </w:rPr>
-        <w:tab/>
         <w:t xml:space="preserve"> </w:t>
       </w:r>
     </w:p>
@@ -3117,25 +2992,7 @@
           <w:b/>
           <w:color w:val="4E4C5B"/>
         </w:rPr>
-        <w:t xml:space="preserve">Vienna </w:t>
-      </w:r>
-      <w:proofErr w:type="spellStart"/>
-      <w:r>
-        <w:rPr>
-          <w:rFonts w:ascii="Times New Roman" w:eastAsia="Times New Roman" w:hAnsi="Times New Roman" w:cs="Times New Roman"/>
-          <w:b/>
-          <w:color w:val="4E4C5B"/>
-        </w:rPr>
-        <w:t>Biocenter</w:t>
-      </w:r>
-      <w:proofErr w:type="spellEnd"/>
-      <w:r>
-        <w:rPr>
-          <w:rFonts w:ascii="Times New Roman" w:eastAsia="Times New Roman" w:hAnsi="Times New Roman" w:cs="Times New Roman"/>
-          <w:b/>
-          <w:color w:val="4E4C5B"/>
-        </w:rPr>
-        <w:t xml:space="preserve"> Core Facilities</w:t>
+        <w:t>Vienna Biocenter Core Facilities</w:t>
       </w:r>
       <w:r>
         <w:rPr>
@@ -3183,7 +3040,6 @@
           <w:rFonts w:ascii="Times New Roman" w:eastAsia="Times New Roman" w:hAnsi="Times New Roman" w:cs="Times New Roman"/>
           <w:b/>
         </w:rPr>
-        <w:tab/>
         <w:t xml:space="preserve"> </w:t>
       </w:r>
     </w:p>
@@ -3488,7 +3344,6 @@
           <w:lang w:val="en-US"/>
         </w:rPr>
       </w:pPr>
-      <w:proofErr w:type="spellStart"/>
       <w:r>
         <w:rPr>
           <w:rFonts w:ascii="Times New Roman" w:eastAsia="Times New Roman" w:hAnsi="Times New Roman" w:cs="Times New Roman"/>
@@ -3496,17 +3351,7 @@
           <w:color w:val="4E4C5B"/>
           <w:lang w:val="en-US"/>
         </w:rPr>
-        <w:t>Adaptivia</w:t>
-      </w:r>
-      <w:proofErr w:type="spellEnd"/>
-      <w:r>
-        <w:rPr>
-          <w:rFonts w:ascii="Times New Roman" w:eastAsia="Times New Roman" w:hAnsi="Times New Roman" w:cs="Times New Roman"/>
-          <w:b/>
-          <w:color w:val="4E4C5B"/>
-          <w:lang w:val="en-US"/>
-        </w:rPr>
-        <w:t xml:space="preserve"> GmbH</w:t>
+        <w:t>Adaptivia GmbH</w:t>
       </w:r>
       <w:r>
         <w:rPr>
@@ -3639,10 +3484,6 @@
     </w:p>
     <w:p>
       <w:pPr>
-        <w:tabs>
-          <w:tab w:val="right" w:pos="9360"/>
-        </w:tabs>
-        <w:contextualSpacing w:val="0"/>
         <w:rPr>
           <w:rFonts w:ascii="Times New Roman" w:eastAsia="Times New Roman" w:hAnsi="Times New Roman" w:cs="Times New Roman"/>
           <w:b/>
@@ -3657,6 +3498,30 @@
           <w:sz w:val="28"/>
           <w:szCs w:val="28"/>
         </w:rPr>
+        <w:br w:type="page"/>
+      </w:r>
+    </w:p>
+    <w:p>
+      <w:pPr>
+        <w:tabs>
+          <w:tab w:val="right" w:pos="9360"/>
+        </w:tabs>
+        <w:contextualSpacing w:val="0"/>
+        <w:rPr>
+          <w:rFonts w:ascii="Times New Roman" w:eastAsia="Times New Roman" w:hAnsi="Times New Roman" w:cs="Times New Roman"/>
+          <w:b/>
+          <w:sz w:val="28"/>
+          <w:szCs w:val="28"/>
+        </w:rPr>
+      </w:pPr>
+      <w:r>
+        <w:rPr>
+          <w:rFonts w:ascii="Times New Roman" w:eastAsia="Times New Roman" w:hAnsi="Times New Roman" w:cs="Times New Roman"/>
+          <w:b/>
+          <w:sz w:val="28"/>
+          <w:szCs w:val="28"/>
+        </w:rPr>
+        <w:lastRenderedPageBreak/>
         <w:t>Entrepreneurship</w:t>
       </w:r>
     </w:p>
@@ -4003,14 +3868,7 @@
         <w:rPr>
           <w:rFonts w:ascii="Times New Roman" w:hAnsi="Times New Roman" w:cs="Times New Roman"/>
         </w:rPr>
-        <w:t xml:space="preserve">The Entrepreneurial Leadership Program is a community for those who go and build rather than complain about </w:t>
-      </w:r>
-      <w:r>
-        <w:rPr>
-          <w:rFonts w:ascii="Times New Roman" w:hAnsi="Times New Roman" w:cs="Times New Roman"/>
-        </w:rPr>
-        <w:lastRenderedPageBreak/>
-        <w:t>problems. It’s a one-year immersive program centered around startup-skills, leadership development and mutual support.</w:t>
+        <w:t>The Entrepreneurial Leadership Program is a community for those who go and build rather than complain about problems. It’s a one-year immersive program centered around startup-skills, leadership development and mutual support.</w:t>
       </w:r>
     </w:p>
     <w:p>
@@ -4038,18 +3896,8 @@
           <w:b/>
           <w:color w:val="4E4C5B"/>
         </w:rPr>
-        <w:t xml:space="preserve">Founders Lab (Wiener </w:t>
-      </w:r>
-      <w:proofErr w:type="spellStart"/>
-      <w:r>
-        <w:rPr>
-          <w:rFonts w:ascii="Times New Roman" w:eastAsia="Times New Roman" w:hAnsi="Times New Roman" w:cs="Times New Roman"/>
-          <w:b/>
-          <w:color w:val="4E4C5B"/>
-        </w:rPr>
-        <w:t>Wirschaftskammer</w:t>
-      </w:r>
-      <w:proofErr w:type="spellEnd"/>
+        <w:t>Founders Lab (Wiener Wirschaftskammer</w:t>
+      </w:r>
       <w:r>
         <w:rPr>
           <w:rFonts w:ascii="Times New Roman" w:eastAsia="Times New Roman" w:hAnsi="Times New Roman" w:cs="Times New Roman"/>
@@ -4355,6 +4203,7 @@
     </w:p>
     <w:p>
       <w:pPr>
+        <w:pStyle w:val="Prrafodelista"/>
         <w:numPr>
           <w:ilvl w:val="0"/>
           <w:numId w:val="1"/>
@@ -4364,24 +4213,17 @@
         </w:tabs>
         <w:contextualSpacing w:val="0"/>
         <w:rPr>
-          <w:rStyle w:val="Hipervnculo"/>
-          <w:rFonts w:ascii="Times New Roman" w:eastAsia="Times New Roman" w:hAnsi="Times New Roman" w:cs="Times New Roman"/>
-          <w:color w:val="auto"/>
-          <w:u w:val="none"/>
-          <w:lang w:val="en-US"/>
-        </w:rPr>
-      </w:pPr>
-      <w:r>
-        <w:rPr>
-          <w:rFonts w:ascii="Times New Roman" w:eastAsia="Times New Roman" w:hAnsi="Times New Roman" w:cs="Times New Roman"/>
-        </w:rPr>
-        <w:t>AWS Certified Cloud Practitioner certification</w:t>
-      </w:r>
-      <w:r>
-        <w:rPr>
-          <w:rFonts w:ascii="Times New Roman" w:eastAsia="Times New Roman" w:hAnsi="Times New Roman" w:cs="Times New Roman"/>
-        </w:rPr>
-        <w:t xml:space="preserve">: </w:t>
+          <w:rFonts w:ascii="Times New Roman" w:eastAsia="Times New Roman" w:hAnsi="Times New Roman" w:cs="Times New Roman"/>
+          <w:b/>
+          <w:sz w:val="28"/>
+          <w:szCs w:val="28"/>
+        </w:rPr>
+      </w:pPr>
+      <w:r>
+        <w:rPr>
+          <w:rFonts w:ascii="Times New Roman" w:eastAsia="Times New Roman" w:hAnsi="Times New Roman" w:cs="Times New Roman"/>
+        </w:rPr>
+        <w:t xml:space="preserve">Google Cybersecurity: </w:t>
       </w:r>
       <w:hyperlink r:id="rId9" w:history="1">
         <w:r>
@@ -4395,42 +4237,6 @@
     </w:p>
     <w:p>
       <w:pPr>
-        <w:tabs>
-          <w:tab w:val="right" w:pos="9360"/>
-        </w:tabs>
-        <w:ind w:left="720"/>
-        <w:contextualSpacing w:val="0"/>
-        <w:rPr>
-          <w:rFonts w:ascii="Times New Roman" w:eastAsia="Times New Roman" w:hAnsi="Times New Roman" w:cs="Times New Roman"/>
-          <w:lang w:val="en-US"/>
-        </w:rPr>
-      </w:pPr>
-    </w:p>
-    <w:p>
-      <w:pPr>
-        <w:tabs>
-          <w:tab w:val="right" w:pos="9360"/>
-        </w:tabs>
-        <w:contextualSpacing w:val="0"/>
-        <w:rPr>
-          <w:rFonts w:ascii="Times New Roman" w:eastAsia="Times New Roman" w:hAnsi="Times New Roman" w:cs="Times New Roman"/>
-          <w:b/>
-          <w:sz w:val="28"/>
-          <w:szCs w:val="28"/>
-        </w:rPr>
-      </w:pPr>
-      <w:r>
-        <w:rPr>
-          <w:rFonts w:ascii="Times New Roman" w:eastAsia="Times New Roman" w:hAnsi="Times New Roman" w:cs="Times New Roman"/>
-          <w:b/>
-          <w:sz w:val="28"/>
-          <w:szCs w:val="28"/>
-        </w:rPr>
-        <w:t>Publications</w:t>
-      </w:r>
-    </w:p>
-    <w:p>
-      <w:pPr>
         <w:numPr>
           <w:ilvl w:val="0"/>
           <w:numId w:val="1"/>
@@ -4440,443 +4246,40 @@
         </w:tabs>
         <w:contextualSpacing w:val="0"/>
         <w:rPr>
-          <w:rFonts w:ascii="Times New Roman" w:eastAsia="Times New Roman" w:hAnsi="Times New Roman" w:cs="Times New Roman"/>
-          <w:lang w:val="en-US"/>
-        </w:rPr>
-      </w:pPr>
-      <w:proofErr w:type="spellStart"/>
-      <w:r>
-        <w:rPr>
-          <w:rFonts w:ascii="Times New Roman" w:eastAsia="Times New Roman" w:hAnsi="Times New Roman" w:cs="Times New Roman"/>
-          <w:lang w:val="en-US"/>
-        </w:rPr>
-        <w:t>Pliota</w:t>
-      </w:r>
-      <w:proofErr w:type="spellEnd"/>
-      <w:r>
-        <w:rPr>
-          <w:rFonts w:ascii="Times New Roman" w:eastAsia="Times New Roman" w:hAnsi="Times New Roman" w:cs="Times New Roman"/>
-          <w:lang w:val="en-US"/>
-        </w:rPr>
-        <w:t xml:space="preserve">, P., </w:t>
-      </w:r>
-      <w:proofErr w:type="spellStart"/>
-      <w:r>
-        <w:rPr>
-          <w:rFonts w:ascii="Times New Roman" w:eastAsia="Times New Roman" w:hAnsi="Times New Roman" w:cs="Times New Roman"/>
-          <w:lang w:val="en-US"/>
-        </w:rPr>
-        <w:t>Böhm</w:t>
-      </w:r>
-      <w:proofErr w:type="spellEnd"/>
-      <w:r>
-        <w:rPr>
-          <w:rFonts w:ascii="Times New Roman" w:eastAsia="Times New Roman" w:hAnsi="Times New Roman" w:cs="Times New Roman"/>
-          <w:lang w:val="en-US"/>
-        </w:rPr>
-        <w:t xml:space="preserve">, V., </w:t>
-      </w:r>
-      <w:proofErr w:type="spellStart"/>
-      <w:r>
-        <w:rPr>
-          <w:rFonts w:ascii="Times New Roman" w:eastAsia="Times New Roman" w:hAnsi="Times New Roman" w:cs="Times New Roman"/>
-          <w:lang w:val="en-US"/>
-        </w:rPr>
-        <w:t>Grössl</w:t>
-      </w:r>
-      <w:proofErr w:type="spellEnd"/>
-      <w:r>
-        <w:rPr>
-          <w:rFonts w:ascii="Times New Roman" w:eastAsia="Times New Roman" w:hAnsi="Times New Roman" w:cs="Times New Roman"/>
-          <w:lang w:val="en-US"/>
-        </w:rPr>
-        <w:t xml:space="preserve">, F., </w:t>
-      </w:r>
-      <w:proofErr w:type="spellStart"/>
-      <w:proofErr w:type="gramStart"/>
-      <w:r>
-        <w:rPr>
-          <w:rFonts w:ascii="Times New Roman" w:eastAsia="Times New Roman" w:hAnsi="Times New Roman" w:cs="Times New Roman"/>
-          <w:lang w:val="en-US"/>
-        </w:rPr>
-        <w:t>Griessner,J</w:t>
-      </w:r>
-      <w:proofErr w:type="spellEnd"/>
-      <w:r>
-        <w:rPr>
-          <w:rFonts w:ascii="Times New Roman" w:eastAsia="Times New Roman" w:hAnsi="Times New Roman" w:cs="Times New Roman"/>
-          <w:lang w:val="en-US"/>
-        </w:rPr>
-        <w:t>.</w:t>
-      </w:r>
-      <w:proofErr w:type="gramEnd"/>
-      <w:r>
-        <w:rPr>
-          <w:rFonts w:ascii="Times New Roman" w:eastAsia="Times New Roman" w:hAnsi="Times New Roman" w:cs="Times New Roman"/>
-          <w:lang w:val="en-US"/>
-        </w:rPr>
-        <w:t xml:space="preserve">, Valenti, O., </w:t>
-      </w:r>
-      <w:proofErr w:type="spellStart"/>
-      <w:r>
-        <w:rPr>
-          <w:rFonts w:ascii="Times New Roman" w:eastAsia="Times New Roman" w:hAnsi="Times New Roman" w:cs="Times New Roman"/>
-          <w:lang w:val="en-US"/>
-        </w:rPr>
-        <w:t>Kraitsy</w:t>
-      </w:r>
-      <w:proofErr w:type="spellEnd"/>
-      <w:r>
-        <w:rPr>
-          <w:rFonts w:ascii="Times New Roman" w:eastAsia="Times New Roman" w:hAnsi="Times New Roman" w:cs="Times New Roman"/>
-          <w:lang w:val="en-US"/>
-        </w:rPr>
-        <w:t xml:space="preserve">, K., Kaczanowska, J., </w:t>
-      </w:r>
-      <w:r>
-        <w:rPr>
-          <w:rFonts w:ascii="Times New Roman" w:eastAsia="Times New Roman" w:hAnsi="Times New Roman" w:cs="Times New Roman"/>
-          <w:b/>
-          <w:bCs/>
-          <w:lang w:val="en-US"/>
-        </w:rPr>
-        <w:t>Pasieka, M</w:t>
-      </w:r>
-      <w:r>
-        <w:rPr>
-          <w:rFonts w:ascii="Times New Roman" w:eastAsia="Times New Roman" w:hAnsi="Times New Roman" w:cs="Times New Roman"/>
-          <w:lang w:val="en-US"/>
-        </w:rPr>
-        <w:t xml:space="preserve">., Lendl, T., </w:t>
-      </w:r>
-      <w:proofErr w:type="spellStart"/>
-      <w:r>
-        <w:rPr>
-          <w:rFonts w:ascii="Times New Roman" w:eastAsia="Times New Roman" w:hAnsi="Times New Roman" w:cs="Times New Roman"/>
-          <w:lang w:val="en-US"/>
-        </w:rPr>
-        <w:t>Deussing</w:t>
-      </w:r>
-      <w:proofErr w:type="spellEnd"/>
-      <w:r>
-        <w:rPr>
-          <w:rFonts w:ascii="Times New Roman" w:eastAsia="Times New Roman" w:hAnsi="Times New Roman" w:cs="Times New Roman"/>
-          <w:lang w:val="en-US"/>
-        </w:rPr>
-        <w:t xml:space="preserve">, J. M. and </w:t>
-      </w:r>
-      <w:proofErr w:type="spellStart"/>
-      <w:r>
-        <w:rPr>
-          <w:rFonts w:ascii="Times New Roman" w:eastAsia="Times New Roman" w:hAnsi="Times New Roman" w:cs="Times New Roman"/>
-          <w:lang w:val="en-US"/>
-        </w:rPr>
-        <w:t>Haubensak</w:t>
-      </w:r>
-      <w:proofErr w:type="spellEnd"/>
-      <w:r>
-        <w:rPr>
-          <w:rFonts w:ascii="Times New Roman" w:eastAsia="Times New Roman" w:hAnsi="Times New Roman" w:cs="Times New Roman"/>
-          <w:lang w:val="en-US"/>
-        </w:rPr>
-        <w:t xml:space="preserve">, W. (2018) ‘Stress peptides sensitize fear circuitry to promote passive coping’, </w:t>
-      </w:r>
-      <w:proofErr w:type="spellStart"/>
-      <w:r>
-        <w:rPr>
-          <w:rFonts w:ascii="Times New Roman" w:eastAsia="Times New Roman" w:hAnsi="Times New Roman" w:cs="Times New Roman"/>
-          <w:i/>
-          <w:iCs/>
-          <w:lang w:val="en-US"/>
-        </w:rPr>
-        <w:t>MolecularPsychiatry</w:t>
-      </w:r>
-      <w:proofErr w:type="spellEnd"/>
-      <w:r>
-        <w:rPr>
-          <w:rFonts w:ascii="Times New Roman" w:eastAsia="Times New Roman" w:hAnsi="Times New Roman" w:cs="Times New Roman"/>
-          <w:lang w:val="en-US"/>
-        </w:rPr>
-        <w:t xml:space="preserve">. </w:t>
-      </w:r>
-    </w:p>
-    <w:p>
-      <w:pPr>
-        <w:numPr>
-          <w:ilvl w:val="0"/>
-          <w:numId w:val="1"/>
-        </w:numPr>
+          <w:rStyle w:val="Hipervnculo"/>
+          <w:rFonts w:ascii="Times New Roman" w:eastAsia="Times New Roman" w:hAnsi="Times New Roman" w:cs="Times New Roman"/>
+          <w:color w:val="auto"/>
+          <w:u w:val="none"/>
+          <w:lang w:val="en-US"/>
+        </w:rPr>
+      </w:pPr>
+      <w:r>
+        <w:rPr>
+          <w:rFonts w:ascii="Times New Roman" w:eastAsia="Times New Roman" w:hAnsi="Times New Roman" w:cs="Times New Roman"/>
+        </w:rPr>
+        <w:t>AWS Certified Cloud Practitioner certification</w:t>
+      </w:r>
+      <w:r>
+        <w:rPr>
+          <w:rFonts w:ascii="Times New Roman" w:eastAsia="Times New Roman" w:hAnsi="Times New Roman" w:cs="Times New Roman"/>
+        </w:rPr>
+        <w:t xml:space="preserve">: </w:t>
+      </w:r>
+      <w:hyperlink r:id="rId10" w:history="1">
+        <w:r>
+          <w:rPr>
+            <w:rStyle w:val="Hipervnculo"/>
+            <w:rFonts w:ascii="Times New Roman" w:eastAsia="Times New Roman" w:hAnsi="Times New Roman" w:cs="Times New Roman"/>
+          </w:rPr>
+          <w:t>Verification Link</w:t>
+        </w:r>
+      </w:hyperlink>
+    </w:p>
+    <w:p>
+      <w:pPr>
         <w:tabs>
           <w:tab w:val="right" w:pos="9360"/>
         </w:tabs>
-        <w:contextualSpacing w:val="0"/>
-        <w:rPr>
-          <w:rFonts w:ascii="Times New Roman" w:eastAsia="Times New Roman" w:hAnsi="Times New Roman" w:cs="Times New Roman"/>
-          <w:lang w:val="en-US"/>
-        </w:rPr>
-      </w:pPr>
-      <w:r>
-        <w:rPr>
-          <w:rFonts w:ascii="Times New Roman" w:eastAsia="Times New Roman" w:hAnsi="Times New Roman" w:cs="Times New Roman"/>
-          <w:lang w:val="en-US"/>
-        </w:rPr>
-        <w:t xml:space="preserve">Dr. Johannes </w:t>
-      </w:r>
-      <w:proofErr w:type="spellStart"/>
-      <w:proofErr w:type="gramStart"/>
-      <w:r>
-        <w:rPr>
-          <w:rFonts w:ascii="Times New Roman" w:eastAsia="Times New Roman" w:hAnsi="Times New Roman" w:cs="Times New Roman"/>
-          <w:lang w:val="en-US"/>
-        </w:rPr>
-        <w:t>Griessner</w:t>
-      </w:r>
-      <w:proofErr w:type="spellEnd"/>
-      <w:r>
-        <w:rPr>
-          <w:rFonts w:ascii="Times New Roman" w:eastAsia="Times New Roman" w:hAnsi="Times New Roman" w:cs="Times New Roman"/>
-          <w:lang w:val="en-US"/>
-        </w:rPr>
-        <w:t xml:space="preserve"> ,</w:t>
-      </w:r>
-      <w:proofErr w:type="gramEnd"/>
-      <w:r>
-        <w:rPr>
-          <w:rFonts w:ascii="Times New Roman" w:eastAsia="Times New Roman" w:hAnsi="Times New Roman" w:cs="Times New Roman"/>
-          <w:lang w:val="en-US"/>
-        </w:rPr>
-        <w:t xml:space="preserve"> </w:t>
-      </w:r>
-      <w:r>
-        <w:rPr>
-          <w:rFonts w:ascii="Times New Roman" w:eastAsia="Times New Roman" w:hAnsi="Times New Roman" w:cs="Times New Roman"/>
-          <w:b/>
-          <w:bCs/>
-          <w:lang w:val="en-US"/>
-        </w:rPr>
-        <w:t xml:space="preserve">Manuel </w:t>
-      </w:r>
-      <w:proofErr w:type="gramStart"/>
-      <w:r>
-        <w:rPr>
-          <w:rFonts w:ascii="Times New Roman" w:eastAsia="Times New Roman" w:hAnsi="Times New Roman" w:cs="Times New Roman"/>
-          <w:b/>
-          <w:bCs/>
-          <w:lang w:val="en-US"/>
-        </w:rPr>
-        <w:t xml:space="preserve">Pasieka </w:t>
-      </w:r>
-      <w:r>
-        <w:rPr>
-          <w:rFonts w:ascii="Times New Roman" w:eastAsia="Times New Roman" w:hAnsi="Times New Roman" w:cs="Times New Roman"/>
-          <w:lang w:val="en-US"/>
-        </w:rPr>
-        <w:t>,</w:t>
-      </w:r>
-      <w:proofErr w:type="gramEnd"/>
-      <w:r>
-        <w:rPr>
-          <w:rFonts w:ascii="Times New Roman" w:eastAsia="Times New Roman" w:hAnsi="Times New Roman" w:cs="Times New Roman"/>
-          <w:lang w:val="en-US"/>
-        </w:rPr>
-        <w:t xml:space="preserve"> Mr. Vincent </w:t>
-      </w:r>
-      <w:proofErr w:type="gramStart"/>
-      <w:r>
-        <w:rPr>
-          <w:rFonts w:ascii="Times New Roman" w:eastAsia="Times New Roman" w:hAnsi="Times New Roman" w:cs="Times New Roman"/>
-          <w:lang w:val="en-US"/>
-        </w:rPr>
-        <w:t>Boehm ,</w:t>
-      </w:r>
-      <w:proofErr w:type="gramEnd"/>
-      <w:r>
-        <w:rPr>
-          <w:rFonts w:ascii="Times New Roman" w:eastAsia="Times New Roman" w:hAnsi="Times New Roman" w:cs="Times New Roman"/>
-          <w:lang w:val="en-US"/>
-        </w:rPr>
-        <w:t xml:space="preserve"> Mr. Florian </w:t>
-      </w:r>
-      <w:proofErr w:type="spellStart"/>
-      <w:proofErr w:type="gramStart"/>
-      <w:r>
-        <w:rPr>
-          <w:rFonts w:ascii="Times New Roman" w:eastAsia="Times New Roman" w:hAnsi="Times New Roman" w:cs="Times New Roman"/>
-          <w:lang w:val="en-US"/>
-        </w:rPr>
-        <w:t>Grössl</w:t>
-      </w:r>
-      <w:proofErr w:type="spellEnd"/>
-      <w:r>
-        <w:rPr>
-          <w:rFonts w:ascii="Times New Roman" w:eastAsia="Times New Roman" w:hAnsi="Times New Roman" w:cs="Times New Roman"/>
-          <w:lang w:val="en-US"/>
-        </w:rPr>
-        <w:t xml:space="preserve"> ,</w:t>
-      </w:r>
-      <w:proofErr w:type="gramEnd"/>
-      <w:r>
-        <w:rPr>
-          <w:rFonts w:ascii="Times New Roman" w:eastAsia="Times New Roman" w:hAnsi="Times New Roman" w:cs="Times New Roman"/>
-          <w:lang w:val="en-US"/>
-        </w:rPr>
-        <w:t xml:space="preserve"> Mrs. Joanna </w:t>
-      </w:r>
-      <w:proofErr w:type="gramStart"/>
-      <w:r>
-        <w:rPr>
-          <w:rFonts w:ascii="Times New Roman" w:eastAsia="Times New Roman" w:hAnsi="Times New Roman" w:cs="Times New Roman"/>
-          <w:lang w:val="en-US"/>
-        </w:rPr>
-        <w:t>Kaczanowska ,</w:t>
-      </w:r>
-      <w:proofErr w:type="gramEnd"/>
-      <w:r>
-        <w:rPr>
-          <w:rFonts w:ascii="Times New Roman" w:eastAsia="Times New Roman" w:hAnsi="Times New Roman" w:cs="Times New Roman"/>
-          <w:lang w:val="en-US"/>
-        </w:rPr>
-        <w:t xml:space="preserve"> Dr. Pinelopi </w:t>
-      </w:r>
-      <w:proofErr w:type="spellStart"/>
-      <w:proofErr w:type="gramStart"/>
-      <w:r>
-        <w:rPr>
-          <w:rFonts w:ascii="Times New Roman" w:eastAsia="Times New Roman" w:hAnsi="Times New Roman" w:cs="Times New Roman"/>
-          <w:lang w:val="en-US"/>
-        </w:rPr>
-        <w:t>Pliota</w:t>
-      </w:r>
-      <w:proofErr w:type="spellEnd"/>
-      <w:r>
-        <w:rPr>
-          <w:rFonts w:ascii="Times New Roman" w:eastAsia="Times New Roman" w:hAnsi="Times New Roman" w:cs="Times New Roman"/>
-          <w:lang w:val="en-US"/>
-        </w:rPr>
-        <w:t xml:space="preserve"> ,</w:t>
-      </w:r>
-      <w:proofErr w:type="gramEnd"/>
-      <w:r>
-        <w:rPr>
-          <w:rFonts w:ascii="Times New Roman" w:eastAsia="Times New Roman" w:hAnsi="Times New Roman" w:cs="Times New Roman"/>
-          <w:lang w:val="en-US"/>
-        </w:rPr>
-        <w:t xml:space="preserve"> Mr. Dominic Kargl, Ms. Barbara </w:t>
-      </w:r>
-      <w:proofErr w:type="gramStart"/>
-      <w:r>
-        <w:rPr>
-          <w:rFonts w:ascii="Times New Roman" w:eastAsia="Times New Roman" w:hAnsi="Times New Roman" w:cs="Times New Roman"/>
-          <w:lang w:val="en-US"/>
-        </w:rPr>
-        <w:t>Werner ,</w:t>
-      </w:r>
-      <w:proofErr w:type="gramEnd"/>
-      <w:r>
-        <w:rPr>
-          <w:rFonts w:ascii="Times New Roman" w:eastAsia="Times New Roman" w:hAnsi="Times New Roman" w:cs="Times New Roman"/>
-          <w:lang w:val="en-US"/>
-        </w:rPr>
-        <w:t xml:space="preserve"> Dr. Nadia </w:t>
-      </w:r>
-      <w:proofErr w:type="gramStart"/>
-      <w:r>
-        <w:rPr>
-          <w:rFonts w:ascii="Times New Roman" w:eastAsia="Times New Roman" w:hAnsi="Times New Roman" w:cs="Times New Roman"/>
-          <w:lang w:val="en-US"/>
-        </w:rPr>
-        <w:t>Kaouane ,</w:t>
-      </w:r>
-      <w:proofErr w:type="gramEnd"/>
-      <w:r>
-        <w:rPr>
-          <w:rFonts w:ascii="Times New Roman" w:eastAsia="Times New Roman" w:hAnsi="Times New Roman" w:cs="Times New Roman"/>
-          <w:lang w:val="en-US"/>
-        </w:rPr>
-        <w:t xml:space="preserve"> Ms. Sandra </w:t>
-      </w:r>
-      <w:proofErr w:type="spellStart"/>
-      <w:proofErr w:type="gramStart"/>
-      <w:r>
-        <w:rPr>
-          <w:rFonts w:ascii="Times New Roman" w:eastAsia="Times New Roman" w:hAnsi="Times New Roman" w:cs="Times New Roman"/>
-          <w:lang w:val="en-US"/>
-        </w:rPr>
-        <w:t>Strobelt</w:t>
-      </w:r>
-      <w:proofErr w:type="spellEnd"/>
-      <w:r>
-        <w:rPr>
-          <w:rFonts w:ascii="Times New Roman" w:eastAsia="Times New Roman" w:hAnsi="Times New Roman" w:cs="Times New Roman"/>
-          <w:lang w:val="en-US"/>
-        </w:rPr>
-        <w:t xml:space="preserve"> ,</w:t>
-      </w:r>
-      <w:proofErr w:type="gramEnd"/>
-      <w:r>
-        <w:rPr>
-          <w:rFonts w:ascii="Times New Roman" w:eastAsia="Times New Roman" w:hAnsi="Times New Roman" w:cs="Times New Roman"/>
-          <w:lang w:val="en-US"/>
-        </w:rPr>
-        <w:t xml:space="preserve"> Dr. Silke </w:t>
-      </w:r>
-      <w:proofErr w:type="gramStart"/>
-      <w:r>
-        <w:rPr>
-          <w:rFonts w:ascii="Times New Roman" w:eastAsia="Times New Roman" w:hAnsi="Times New Roman" w:cs="Times New Roman"/>
-          <w:lang w:val="en-US"/>
-        </w:rPr>
-        <w:t>Kreitz ,</w:t>
-      </w:r>
-      <w:proofErr w:type="gramEnd"/>
-      <w:r>
-        <w:rPr>
-          <w:rFonts w:ascii="Times New Roman" w:eastAsia="Times New Roman" w:hAnsi="Times New Roman" w:cs="Times New Roman"/>
-          <w:lang w:val="en-US"/>
-        </w:rPr>
-        <w:t xml:space="preserve"> Prof. Andreas Hess and </w:t>
-      </w:r>
-      <w:proofErr w:type="spellStart"/>
-      <w:r>
-        <w:rPr>
-          <w:rFonts w:ascii="Times New Roman" w:eastAsia="Times New Roman" w:hAnsi="Times New Roman" w:cs="Times New Roman"/>
-          <w:lang w:val="en-US"/>
-        </w:rPr>
-        <w:t>Haubensak</w:t>
-      </w:r>
-      <w:proofErr w:type="spellEnd"/>
-      <w:r>
-        <w:rPr>
-          <w:rFonts w:ascii="Times New Roman" w:eastAsia="Times New Roman" w:hAnsi="Times New Roman" w:cs="Times New Roman"/>
-          <w:lang w:val="en-US"/>
-        </w:rPr>
-        <w:t xml:space="preserve">, W. (2018) 'Central amygdala circuit dynamics underlying the benzodiazepine anxiolytic effect', </w:t>
-      </w:r>
-      <w:proofErr w:type="spellStart"/>
-      <w:r>
-        <w:rPr>
-          <w:rFonts w:ascii="Times New Roman" w:eastAsia="Times New Roman" w:hAnsi="Times New Roman" w:cs="Times New Roman"/>
-          <w:i/>
-          <w:iCs/>
-          <w:lang w:val="en-US"/>
-        </w:rPr>
-        <w:t>MolecularPsychiatry</w:t>
-      </w:r>
-      <w:proofErr w:type="spellEnd"/>
-      <w:r>
-        <w:rPr>
-          <w:rFonts w:ascii="Times New Roman" w:eastAsia="Times New Roman" w:hAnsi="Times New Roman" w:cs="Times New Roman"/>
-          <w:lang w:val="en-US"/>
-        </w:rPr>
-        <w:t xml:space="preserve">. </w:t>
-      </w:r>
-    </w:p>
-    <w:p>
-      <w:pPr>
-        <w:tabs>
-          <w:tab w:val="right" w:pos="9360"/>
-        </w:tabs>
-        <w:ind w:left="720"/>
         <w:contextualSpacing w:val="0"/>
         <w:rPr>
           <w:rFonts w:ascii="Times New Roman" w:eastAsia="Times New Roman" w:hAnsi="Times New Roman" w:cs="Times New Roman"/>
@@ -4904,7 +4307,7 @@
           <w:sz w:val="28"/>
           <w:szCs w:val="28"/>
         </w:rPr>
-        <w:t>Education</w:t>
+        <w:t>Publications</w:t>
       </w:r>
     </w:p>
     <w:p>
@@ -4915,34 +4318,167 @@
           <w:numId w:val="1"/>
         </w:numPr>
         <w:tabs>
-          <w:tab w:val="right" w:pos="10080"/>
-        </w:tabs>
-        <w:contextualSpacing w:val="0"/>
-        <w:rPr>
-          <w:rFonts w:ascii="Times New Roman" w:eastAsia="Times New Roman" w:hAnsi="Times New Roman" w:cs="Times New Roman"/>
-          <w:lang w:val="es-ES"/>
-        </w:rPr>
-      </w:pPr>
-      <w:r>
-        <w:rPr>
-          <w:rFonts w:ascii="Times New Roman" w:eastAsia="Times New Roman" w:hAnsi="Times New Roman" w:cs="Times New Roman"/>
-          <w:lang w:val="es-ES"/>
-        </w:rPr>
-        <w:t xml:space="preserve">Master in Artificial </w:t>
-      </w:r>
-      <w:r>
-        <w:rPr>
-          <w:rFonts w:ascii="Times New Roman" w:eastAsia="Times New Roman" w:hAnsi="Times New Roman" w:cs="Times New Roman"/>
-          <w:lang w:val="en-US"/>
-        </w:rPr>
-        <w:t>Intelligence</w:t>
-      </w:r>
-      <w:r>
-        <w:rPr>
-          <w:rFonts w:ascii="Times New Roman" w:eastAsia="Times New Roman" w:hAnsi="Times New Roman" w:cs="Times New Roman"/>
-          <w:lang w:val="es-ES"/>
-        </w:rPr>
-        <w:t>, 2018-2019, Universidad International de La Rioja, Spain</w:t>
+          <w:tab w:val="right" w:pos="9360"/>
+        </w:tabs>
+        <w:contextualSpacing w:val="0"/>
+        <w:rPr>
+          <w:rFonts w:ascii="Times New Roman" w:eastAsia="Times New Roman" w:hAnsi="Times New Roman" w:cs="Times New Roman"/>
+          <w:b/>
+          <w:sz w:val="28"/>
+          <w:szCs w:val="28"/>
+        </w:rPr>
+      </w:pPr>
+      <w:r>
+        <w:rPr>
+          <w:rFonts w:ascii="Times New Roman" w:eastAsia="Times New Roman" w:hAnsi="Times New Roman" w:cs="Times New Roman"/>
+          <w:lang w:val="en-US"/>
+        </w:rPr>
+        <w:t>Manuel Pasieka, The Handbook of Data Science and AI, Hanse (2024), “Chapter 8 – Machine Learning Security”</w:t>
+      </w:r>
+    </w:p>
+    <w:p>
+      <w:pPr>
+        <w:numPr>
+          <w:ilvl w:val="0"/>
+          <w:numId w:val="1"/>
+        </w:numPr>
+        <w:tabs>
+          <w:tab w:val="right" w:pos="9360"/>
+        </w:tabs>
+        <w:contextualSpacing w:val="0"/>
+        <w:rPr>
+          <w:rFonts w:ascii="Times New Roman" w:eastAsia="Times New Roman" w:hAnsi="Times New Roman" w:cs="Times New Roman"/>
+          <w:lang w:val="en-US"/>
+        </w:rPr>
+      </w:pPr>
+      <w:r>
+        <w:rPr>
+          <w:rFonts w:ascii="Times New Roman" w:eastAsia="Times New Roman" w:hAnsi="Times New Roman" w:cs="Times New Roman"/>
+          <w:lang w:val="en-US"/>
+        </w:rPr>
+        <w:t xml:space="preserve">Pliota, P., Böhm, V., Grössl, F., Griessner,J., Valenti, O., Kraitsy, K., Kaczanowska, J., </w:t>
+      </w:r>
+      <w:r>
+        <w:rPr>
+          <w:rFonts w:ascii="Times New Roman" w:eastAsia="Times New Roman" w:hAnsi="Times New Roman" w:cs="Times New Roman"/>
+          <w:b/>
+          <w:bCs/>
+          <w:lang w:val="en-US"/>
+        </w:rPr>
+        <w:t>Pasieka, M</w:t>
+      </w:r>
+      <w:r>
+        <w:rPr>
+          <w:rFonts w:ascii="Times New Roman" w:eastAsia="Times New Roman" w:hAnsi="Times New Roman" w:cs="Times New Roman"/>
+          <w:lang w:val="en-US"/>
+        </w:rPr>
+        <w:t xml:space="preserve">., Lendl, T., Deussing, J. M. and Haubensak, W. (2018) ‘Stress peptides sensitize fear circuitry to promote passive coping’, </w:t>
+      </w:r>
+      <w:r>
+        <w:rPr>
+          <w:rFonts w:ascii="Times New Roman" w:eastAsia="Times New Roman" w:hAnsi="Times New Roman" w:cs="Times New Roman"/>
+          <w:i/>
+          <w:iCs/>
+          <w:lang w:val="en-US"/>
+        </w:rPr>
+        <w:t>MolecularPsychiatry</w:t>
+      </w:r>
+      <w:r>
+        <w:rPr>
+          <w:rFonts w:ascii="Times New Roman" w:eastAsia="Times New Roman" w:hAnsi="Times New Roman" w:cs="Times New Roman"/>
+          <w:lang w:val="en-US"/>
+        </w:rPr>
+        <w:t xml:space="preserve">. </w:t>
+      </w:r>
+    </w:p>
+    <w:p>
+      <w:pPr>
+        <w:numPr>
+          <w:ilvl w:val="0"/>
+          <w:numId w:val="1"/>
+        </w:numPr>
+        <w:tabs>
+          <w:tab w:val="right" w:pos="9360"/>
+        </w:tabs>
+        <w:contextualSpacing w:val="0"/>
+        <w:rPr>
+          <w:rFonts w:ascii="Times New Roman" w:eastAsia="Times New Roman" w:hAnsi="Times New Roman" w:cs="Times New Roman"/>
+          <w:lang w:val="en-US"/>
+        </w:rPr>
+      </w:pPr>
+      <w:r>
+        <w:rPr>
+          <w:rFonts w:ascii="Times New Roman" w:eastAsia="Times New Roman" w:hAnsi="Times New Roman" w:cs="Times New Roman"/>
+          <w:lang w:val="en-US"/>
+        </w:rPr>
+        <w:t xml:space="preserve">Dr. Johannes Griessner , </w:t>
+      </w:r>
+      <w:r>
+        <w:rPr>
+          <w:rFonts w:ascii="Times New Roman" w:eastAsia="Times New Roman" w:hAnsi="Times New Roman" w:cs="Times New Roman"/>
+          <w:b/>
+          <w:bCs/>
+          <w:lang w:val="en-US"/>
+        </w:rPr>
+        <w:t xml:space="preserve">Manuel Pasieka </w:t>
+      </w:r>
+      <w:r>
+        <w:rPr>
+          <w:rFonts w:ascii="Times New Roman" w:eastAsia="Times New Roman" w:hAnsi="Times New Roman" w:cs="Times New Roman"/>
+          <w:lang w:val="en-US"/>
+        </w:rPr>
+        <w:t xml:space="preserve">, Mr. Vincent Boehm , Mr. Florian Grössl , Mrs. Joanna Kaczanowska , Dr. Pinelopi Pliota , Mr. Dominic Kargl, Ms. Barbara Werner , Dr. Nadia Kaouane , Ms. Sandra Strobelt , Dr. Silke Kreitz , Prof. Andreas Hess and Haubensak, W. (2018) 'Central amygdala circuit dynamics underlying the benzodiazepine anxiolytic effect', </w:t>
+      </w:r>
+      <w:r>
+        <w:rPr>
+          <w:rFonts w:ascii="Times New Roman" w:eastAsia="Times New Roman" w:hAnsi="Times New Roman" w:cs="Times New Roman"/>
+          <w:i/>
+          <w:iCs/>
+          <w:lang w:val="en-US"/>
+        </w:rPr>
+        <w:t>MolecularPsychiatry</w:t>
+      </w:r>
+      <w:r>
+        <w:rPr>
+          <w:rFonts w:ascii="Times New Roman" w:eastAsia="Times New Roman" w:hAnsi="Times New Roman" w:cs="Times New Roman"/>
+          <w:lang w:val="en-US"/>
+        </w:rPr>
+        <w:t xml:space="preserve">. </w:t>
+      </w:r>
+    </w:p>
+    <w:p>
+      <w:pPr>
+        <w:tabs>
+          <w:tab w:val="right" w:pos="9360"/>
+        </w:tabs>
+        <w:contextualSpacing w:val="0"/>
+        <w:rPr>
+          <w:rFonts w:ascii="Times New Roman" w:eastAsia="Times New Roman" w:hAnsi="Times New Roman" w:cs="Times New Roman"/>
+          <w:lang w:val="en-US"/>
+        </w:rPr>
+      </w:pPr>
+    </w:p>
+    <w:p>
+      <w:pPr>
+        <w:tabs>
+          <w:tab w:val="right" w:pos="9360"/>
+        </w:tabs>
+        <w:contextualSpacing w:val="0"/>
+        <w:rPr>
+          <w:rFonts w:ascii="Times New Roman" w:eastAsia="Times New Roman" w:hAnsi="Times New Roman" w:cs="Times New Roman"/>
+          <w:b/>
+          <w:sz w:val="28"/>
+          <w:szCs w:val="28"/>
+        </w:rPr>
+      </w:pPr>
+      <w:r>
+        <w:rPr>
+          <w:rFonts w:ascii="Times New Roman" w:eastAsia="Times New Roman" w:hAnsi="Times New Roman" w:cs="Times New Roman"/>
+          <w:b/>
+          <w:sz w:val="28"/>
+          <w:szCs w:val="28"/>
+        </w:rPr>
+        <w:t>Talks</w:t>
       </w:r>
     </w:p>
     <w:p>
@@ -4953,34 +4489,22 @@
           <w:numId w:val="1"/>
         </w:numPr>
         <w:tabs>
-          <w:tab w:val="right" w:pos="10080"/>
-        </w:tabs>
-        <w:contextualSpacing w:val="0"/>
-        <w:rPr>
-          <w:rFonts w:ascii="Times New Roman" w:eastAsia="Times New Roman" w:hAnsi="Times New Roman" w:cs="Times New Roman"/>
-          <w:lang w:val="en-US"/>
-        </w:rPr>
-      </w:pPr>
-      <w:r>
-        <w:rPr>
-          <w:rFonts w:ascii="Times New Roman" w:eastAsia="Times New Roman" w:hAnsi="Times New Roman" w:cs="Times New Roman"/>
-          <w:lang w:val="en-US"/>
-        </w:rPr>
-        <w:t xml:space="preserve">Master in Parallel and Distributed Computing, 2010-2012, </w:t>
-      </w:r>
-      <w:r>
-        <w:rPr>
-          <w:rFonts w:ascii="Times New Roman" w:eastAsia="Times New Roman" w:hAnsi="Times New Roman" w:cs="Times New Roman"/>
-          <w:bCs/>
-        </w:rPr>
-        <w:t>Universidad Politécnica de Valencia</w:t>
-      </w:r>
-      <w:r>
-        <w:rPr>
-          <w:rFonts w:ascii="Times New Roman" w:eastAsia="Times New Roman" w:hAnsi="Times New Roman" w:cs="Times New Roman"/>
-          <w:lang w:val="en-US"/>
-        </w:rPr>
-        <w:t>, Spain</w:t>
+          <w:tab w:val="right" w:pos="9360"/>
+        </w:tabs>
+        <w:contextualSpacing w:val="0"/>
+        <w:rPr>
+          <w:rFonts w:ascii="Times New Roman" w:eastAsia="Times New Roman" w:hAnsi="Times New Roman" w:cs="Times New Roman"/>
+          <w:b/>
+          <w:sz w:val="28"/>
+          <w:szCs w:val="28"/>
+        </w:rPr>
+      </w:pPr>
+      <w:r>
+        <w:rPr>
+          <w:rFonts w:ascii="Times New Roman" w:eastAsia="Times New Roman" w:hAnsi="Times New Roman" w:cs="Times New Roman"/>
+          <w:lang w:val="es-ES"/>
+        </w:rPr>
+        <w:t>“Knowledge-based Systems from Q/A to AI Agent Platforms”, Vienna DataScience Meetup June 2025</w:t>
       </w:r>
     </w:p>
     <w:p>
@@ -4991,11 +4515,190 @@
           <w:numId w:val="1"/>
         </w:numPr>
         <w:tabs>
+          <w:tab w:val="right" w:pos="9360"/>
+        </w:tabs>
+        <w:contextualSpacing w:val="0"/>
+        <w:rPr>
+          <w:rFonts w:ascii="Times New Roman" w:eastAsia="Times New Roman" w:hAnsi="Times New Roman" w:cs="Times New Roman"/>
+          <w:b/>
+          <w:sz w:val="28"/>
+          <w:szCs w:val="28"/>
+        </w:rPr>
+      </w:pPr>
+      <w:r>
+        <w:rPr>
+          <w:rFonts w:ascii="Times New Roman" w:eastAsia="Times New Roman" w:hAnsi="Times New Roman" w:cs="Times New Roman"/>
+          <w:lang w:val="es-ES"/>
+        </w:rPr>
+        <w:t>“Machine Learning Security”, Wirtschaftskammer Wien – Club IT, Mai 2023</w:t>
+      </w:r>
+    </w:p>
+    <w:p>
+      <w:pPr>
+        <w:pStyle w:val="Prrafodelista"/>
+        <w:numPr>
+          <w:ilvl w:val="0"/>
+          <w:numId w:val="1"/>
+        </w:numPr>
+        <w:tabs>
+          <w:tab w:val="right" w:pos="9360"/>
+        </w:tabs>
+        <w:contextualSpacing w:val="0"/>
+        <w:rPr>
+          <w:rFonts w:ascii="Times New Roman" w:eastAsia="Times New Roman" w:hAnsi="Times New Roman" w:cs="Times New Roman"/>
+          <w:b/>
+          <w:sz w:val="28"/>
+          <w:szCs w:val="28"/>
+        </w:rPr>
+      </w:pPr>
+      <w:r>
+        <w:rPr>
+          <w:rFonts w:ascii="Times New Roman" w:eastAsia="Times New Roman" w:hAnsi="Times New Roman" w:cs="Times New Roman"/>
+          <w:lang w:val="es-ES"/>
+        </w:rPr>
+        <w:t>“</w:t>
+      </w:r>
+      <w:r>
+        <w:rPr>
+          <w:rFonts w:ascii="Times New Roman" w:eastAsia="Times New Roman" w:hAnsi="Times New Roman" w:cs="Times New Roman"/>
+          <w:lang w:val="es-ES"/>
+        </w:rPr>
+        <w:t>CyberSec4ML : Cyber Security Aspects in Model Training, Deployment and Usage</w:t>
+      </w:r>
+      <w:r>
+        <w:rPr>
+          <w:rFonts w:ascii="Times New Roman" w:eastAsia="Times New Roman" w:hAnsi="Times New Roman" w:cs="Times New Roman"/>
+          <w:lang w:val="es-ES"/>
+        </w:rPr>
+        <w:t>”, Vienna Datascience Group , June 2022</w:t>
+      </w:r>
+    </w:p>
+    <w:p>
+      <w:pPr>
+        <w:tabs>
+          <w:tab w:val="right" w:pos="9360"/>
+        </w:tabs>
+        <w:ind w:left="720"/>
+        <w:contextualSpacing w:val="0"/>
+        <w:rPr>
+          <w:rFonts w:ascii="Times New Roman" w:eastAsia="Times New Roman" w:hAnsi="Times New Roman" w:cs="Times New Roman"/>
+          <w:lang w:val="en-US"/>
+        </w:rPr>
+      </w:pPr>
+    </w:p>
+    <w:p>
+      <w:pPr>
+        <w:tabs>
+          <w:tab w:val="right" w:pos="9360"/>
+        </w:tabs>
+        <w:contextualSpacing w:val="0"/>
+        <w:rPr>
+          <w:rFonts w:ascii="Times New Roman" w:eastAsia="Times New Roman" w:hAnsi="Times New Roman" w:cs="Times New Roman"/>
+          <w:b/>
+          <w:sz w:val="28"/>
+          <w:szCs w:val="28"/>
+        </w:rPr>
+      </w:pPr>
+      <w:r>
+        <w:rPr>
+          <w:rFonts w:ascii="Times New Roman" w:eastAsia="Times New Roman" w:hAnsi="Times New Roman" w:cs="Times New Roman"/>
+          <w:b/>
+          <w:sz w:val="28"/>
+          <w:szCs w:val="28"/>
+        </w:rPr>
+        <w:lastRenderedPageBreak/>
+        <w:t>Education</w:t>
+      </w:r>
+    </w:p>
+    <w:p>
+      <w:pPr>
+        <w:pStyle w:val="Prrafodelista"/>
+        <w:numPr>
+          <w:ilvl w:val="0"/>
+          <w:numId w:val="1"/>
+        </w:numPr>
+        <w:tabs>
           <w:tab w:val="right" w:pos="10080"/>
         </w:tabs>
         <w:contextualSpacing w:val="0"/>
         <w:rPr>
           <w:rFonts w:ascii="Times New Roman" w:eastAsia="Times New Roman" w:hAnsi="Times New Roman" w:cs="Times New Roman"/>
+          <w:lang w:val="es-ES"/>
+        </w:rPr>
+      </w:pPr>
+      <w:r>
+        <w:rPr>
+          <w:rFonts w:ascii="Times New Roman" w:eastAsia="Times New Roman" w:hAnsi="Times New Roman" w:cs="Times New Roman"/>
+          <w:lang w:val="es-ES"/>
+        </w:rPr>
+        <w:t xml:space="preserve">Master in Artificial </w:t>
+      </w:r>
+      <w:r>
+        <w:rPr>
+          <w:rFonts w:ascii="Times New Roman" w:eastAsia="Times New Roman" w:hAnsi="Times New Roman" w:cs="Times New Roman"/>
+          <w:lang w:val="en-US"/>
+        </w:rPr>
+        <w:t>Intelligence</w:t>
+      </w:r>
+      <w:r>
+        <w:rPr>
+          <w:rFonts w:ascii="Times New Roman" w:eastAsia="Times New Roman" w:hAnsi="Times New Roman" w:cs="Times New Roman"/>
+          <w:lang w:val="es-ES"/>
+        </w:rPr>
+        <w:t>, 2018-2019, Universidad International de La Rioja, Spain</w:t>
+      </w:r>
+    </w:p>
+    <w:p>
+      <w:pPr>
+        <w:pStyle w:val="Prrafodelista"/>
+        <w:numPr>
+          <w:ilvl w:val="0"/>
+          <w:numId w:val="1"/>
+        </w:numPr>
+        <w:tabs>
+          <w:tab w:val="right" w:pos="10080"/>
+        </w:tabs>
+        <w:contextualSpacing w:val="0"/>
+        <w:rPr>
+          <w:rFonts w:ascii="Times New Roman" w:eastAsia="Times New Roman" w:hAnsi="Times New Roman" w:cs="Times New Roman"/>
+          <w:lang w:val="en-US"/>
+        </w:rPr>
+      </w:pPr>
+      <w:r>
+        <w:rPr>
+          <w:rFonts w:ascii="Times New Roman" w:eastAsia="Times New Roman" w:hAnsi="Times New Roman" w:cs="Times New Roman"/>
+          <w:lang w:val="en-US"/>
+        </w:rPr>
+        <w:t xml:space="preserve">Master in Parallel and Distributed Computing, 2010-2012, </w:t>
+      </w:r>
+      <w:r>
+        <w:rPr>
+          <w:rFonts w:ascii="Times New Roman" w:eastAsia="Times New Roman" w:hAnsi="Times New Roman" w:cs="Times New Roman"/>
+          <w:bCs/>
+        </w:rPr>
+        <w:t>Universidad Politécnica de Valencia</w:t>
+      </w:r>
+      <w:r>
+        <w:rPr>
+          <w:rFonts w:ascii="Times New Roman" w:eastAsia="Times New Roman" w:hAnsi="Times New Roman" w:cs="Times New Roman"/>
+          <w:lang w:val="en-US"/>
+        </w:rPr>
+        <w:t>, Spain</w:t>
+      </w:r>
+    </w:p>
+    <w:p>
+      <w:pPr>
+        <w:pStyle w:val="Prrafodelista"/>
+        <w:numPr>
+          <w:ilvl w:val="0"/>
+          <w:numId w:val="1"/>
+        </w:numPr>
+        <w:tabs>
+          <w:tab w:val="right" w:pos="10080"/>
+        </w:tabs>
+        <w:contextualSpacing w:val="0"/>
+        <w:rPr>
+          <w:rFonts w:ascii="Times New Roman" w:eastAsia="Times New Roman" w:hAnsi="Times New Roman" w:cs="Times New Roman"/>
         </w:rPr>
       </w:pPr>
       <w:r>
@@ -5006,7 +4709,7 @@
       </w:r>
     </w:p>
     <w:sectPr>
-      <w:footerReference w:type="default" r:id="rId10"/>
+      <w:footerReference w:type="default" r:id="rId11"/>
       <w:pgSz w:w="12240" w:h="15840"/>
       <w:pgMar w:top="1080" w:right="1080" w:bottom="1080" w:left="1080" w:header="0" w:footer="720" w:gutter="0"/>
       <w:pgNumType w:start="1"/>

</xml_diff>